<commit_message>
exercise 6 solutions updated
</commit_message>
<xml_diff>
--- a/lab-source/06-even-more-spark.docx
+++ b/lab-source/06-even-more-spark.docx
@@ -346,9 +346,23 @@
           <w:rFonts w:ascii="Menlo Regular" w:hAnsi="Menlo Regular" w:cs="Menlo Regular"/>
           <w:sz w:val="20"/>
         </w:rPr>
-        <w:t>sfpd.csv.gx</w:t>
+        <w:t>sfpd.csv.g</w:t>
+      </w:r>
+      <w:r>
+        <w:rPr>
+          <w:rFonts w:ascii="Menlo Regular" w:hAnsi="Menlo Regular" w:cs="Menlo Regular"/>
+          <w:sz w:val="20"/>
+        </w:rPr>
+        <w:t>zls</w:t>
       </w:r>
       <w:proofErr w:type="gramEnd"/>
+      <w:r>
+        <w:rPr>
+          <w:rFonts w:ascii="Menlo Regular" w:hAnsi="Menlo Regular" w:cs="Menlo Regular"/>
+          <w:sz w:val="20"/>
+        </w:rPr>
+        <w:t xml:space="preserve"> jon</w:t>
+      </w:r>
     </w:p>
     <w:p>
       <w:pPr>
@@ -450,13 +464,6 @@
           <w:sz w:val="20"/>
         </w:rPr>
         <w:t>unzip wd2014.zip</w:t>
-      </w:r>
-      <w:r>
-        <w:rPr>
-          <w:rFonts w:ascii="Menlo Regular" w:hAnsi="Menlo Regular" w:cs="Menlo Regular"/>
-          <w:sz w:val="20"/>
-        </w:rPr>
-        <w:t>cd</w:t>
       </w:r>
     </w:p>
     <w:p>
@@ -626,18 +633,417 @@
       </w:pPr>
       <w:r>
         <w:rPr>
+          <w:rFonts w:ascii="Menlo Regular" w:hAnsi="Menlo Regular" w:cs="Menlo Regular"/>
+          <w:sz w:val="20"/>
+        </w:rPr>
+        <w:t xml:space="preserve">df = </w:t>
+      </w:r>
+      <w:proofErr w:type="gramStart"/>
+      <w:r>
+        <w:rPr>
+          <w:rFonts w:ascii="Menlo Regular" w:hAnsi="Menlo Regular" w:cs="Menlo Regular"/>
+          <w:sz w:val="20"/>
+        </w:rPr>
+        <w:t>spark</w:t>
+      </w:r>
+      <w:r>
+        <w:rPr>
+          <w:rFonts w:ascii="Menlo Regular" w:hAnsi="Menlo Regular" w:cs="Menlo Regular"/>
+          <w:sz w:val="20"/>
+        </w:rPr>
+        <w:t>.read.</w:t>
+      </w:r>
+      <w:r>
+        <w:rPr>
+          <w:rFonts w:ascii="Menlo Regular" w:hAnsi="Menlo Regular" w:cs="Menlo Regular"/>
+          <w:sz w:val="20"/>
+        </w:rPr>
+        <w:t>csv(</w:t>
+      </w:r>
+      <w:proofErr w:type="gramEnd"/>
+      <w:r>
+        <w:rPr>
+          <w:rFonts w:ascii="Menlo Regular" w:hAnsi="Menlo Regular" w:cs="Menlo Regular"/>
+          <w:sz w:val="20"/>
+        </w:rPr>
+        <w:t>'</w:t>
+      </w:r>
+      <w:r>
+        <w:rPr>
+          <w:rFonts w:ascii="Menlo Regular" w:hAnsi="Menlo Regular" w:cs="Menlo Regular"/>
+          <w:sz w:val="20"/>
+        </w:rPr>
+        <w:t>/</w:t>
+      </w:r>
+      <w:r>
+        <w:rPr>
+          <w:rFonts w:ascii="Menlo Regular" w:hAnsi="Menlo Regular" w:cs="Menlo Regular"/>
+          <w:sz w:val="20"/>
+        </w:rPr>
+        <w:t>home/</w:t>
+      </w:r>
+      <w:r>
+        <w:rPr>
+          <w:rFonts w:ascii="Menlo Regular" w:hAnsi="Menlo Regular" w:cs="Menlo Regular"/>
+          <w:sz w:val="20"/>
+        </w:rPr>
+        <w:t>big</w:t>
+      </w:r>
+      <w:r>
+        <w:rPr>
+          <w:rFonts w:ascii="Menlo Regular" w:hAnsi="Menlo Regular" w:cs="Menlo Regular"/>
+          <w:sz w:val="20"/>
+        </w:rPr>
+        <w:t>/</w:t>
+      </w:r>
+      <w:r>
+        <w:rPr>
+          <w:rFonts w:ascii="Menlo Regular" w:hAnsi="Menlo Regular" w:cs="Menlo Regular"/>
+          <w:sz w:val="20"/>
+        </w:rPr>
+        <w:t>join</w:t>
+      </w:r>
+      <w:r>
+        <w:rPr>
+          <w:rFonts w:ascii="Menlo Regular" w:hAnsi="Menlo Regular" w:cs="Menlo Regular"/>
+          <w:sz w:val="20"/>
+        </w:rPr>
+        <w:t>/</w:t>
+      </w:r>
+      <w:r>
+        <w:rPr>
+          <w:rFonts w:ascii="Menlo Regular" w:hAnsi="Menlo Regular" w:cs="Menlo Regular"/>
+          <w:sz w:val="20"/>
+        </w:rPr>
+        <w:t>weather</w:t>
+      </w:r>
+      <w:r>
+        <w:rPr>
+          <w:rFonts w:ascii="Menlo Regular" w:hAnsi="Menlo Regular" w:cs="Menlo Regular"/>
+          <w:sz w:val="20"/>
+        </w:rPr>
+        <w:t>/*.csv</w:t>
+      </w:r>
+      <w:r>
+        <w:rPr>
+          <w:rFonts w:ascii="Menlo Regular" w:hAnsi="Menlo Regular" w:cs="Menlo Regular"/>
+          <w:sz w:val="20"/>
+        </w:rPr>
+        <w:t>'</w:t>
+      </w:r>
+      <w:r>
+        <w:rPr>
+          <w:rFonts w:ascii="Menlo Regular" w:hAnsi="Menlo Regular" w:cs="Menlo Regular"/>
+          <w:sz w:val="20"/>
+        </w:rPr>
+        <w:t>, header = True</w:t>
+      </w:r>
+      <w:r>
+        <w:rPr>
+          <w:rFonts w:ascii="Menlo Regular" w:hAnsi="Menlo Regular" w:cs="Menlo Regular"/>
+          <w:sz w:val="20"/>
+        </w:rPr>
+        <w:t>)</w:t>
+      </w:r>
+    </w:p>
+    <w:p>
+      <w:pPr>
+        <w:rPr>
+          <w:rFonts w:ascii="Menlo Regular" w:hAnsi="Menlo Regular" w:cs="Menlo Regular"/>
+          <w:sz w:val="20"/>
+        </w:rPr>
+      </w:pPr>
+    </w:p>
+    <w:p>
+      <w:pPr>
+        <w:rPr>
+          <w:rFonts w:cs="Menlo Regular"/>
+        </w:rPr>
+      </w:pPr>
+      <w:r>
+        <w:rPr>
+          <w:rFonts w:cs="Menlo Regular"/>
+        </w:rPr>
+        <w:t xml:space="preserve">Alternatively, use the following code to load it in.  Using SQLContext and a csv schema will deal with the </w:t>
+      </w:r>
+      <w:r>
+        <w:rPr>
+          <w:rFonts w:cs="Menlo Regular"/>
+        </w:rPr>
+        <w:t>formatting of floats and strings.</w:t>
+      </w:r>
+    </w:p>
+    <w:p>
+      <w:pPr>
+        <w:rPr>
+          <w:rFonts w:cs="Menlo Regular"/>
+        </w:rPr>
+      </w:pPr>
+    </w:p>
+    <w:p>
+      <w:pPr>
+        <w:rPr>
+          <w:rFonts w:ascii="Menlo" w:hAnsi="Menlo" w:cs="Menlo"/>
+          <w:sz w:val="20"/>
+          <w:szCs w:val="20"/>
+        </w:rPr>
+      </w:pPr>
+      <w:r>
+        <w:rPr>
+          <w:rFonts w:ascii="Menlo" w:hAnsi="Menlo" w:cs="Menlo"/>
+          <w:sz w:val="20"/>
+          <w:szCs w:val="20"/>
+        </w:rPr>
+        <w:t>from pyspark import SparkContext, SparkConf</w:t>
+      </w:r>
+    </w:p>
+    <w:p>
+      <w:pPr>
+        <w:rPr>
+          <w:rFonts w:ascii="Menlo" w:hAnsi="Menlo" w:cs="Menlo"/>
+          <w:sz w:val="20"/>
+          <w:szCs w:val="20"/>
+        </w:rPr>
+      </w:pPr>
+      <w:r>
+        <w:rPr>
+          <w:rFonts w:ascii="Menlo" w:hAnsi="Menlo" w:cs="Menlo"/>
+          <w:sz w:val="20"/>
+          <w:szCs w:val="20"/>
+        </w:rPr>
+        <w:t>from pyspark.sql import SQLContext, SparkSession</w:t>
+      </w:r>
+    </w:p>
+    <w:p>
+      <w:pPr>
+        <w:rPr>
+          <w:rFonts w:ascii="Menlo" w:hAnsi="Menlo" w:cs="Menlo"/>
+          <w:sz w:val="20"/>
+          <w:szCs w:val="20"/>
+        </w:rPr>
+      </w:pPr>
+    </w:p>
+    <w:p>
+      <w:pPr>
+        <w:rPr>
+          <w:rFonts w:ascii="Menlo" w:hAnsi="Menlo" w:cs="Menlo"/>
+          <w:sz w:val="20"/>
+          <w:szCs w:val="20"/>
+        </w:rPr>
+      </w:pPr>
+      <w:r>
+        <w:rPr>
+          <w:rFonts w:ascii="Menlo" w:hAnsi="Menlo" w:cs="Menlo"/>
+          <w:sz w:val="20"/>
+          <w:szCs w:val="20"/>
+        </w:rPr>
+        <w:t>datafile='/home/big/join/weather/*.csv</w:t>
+      </w:r>
+      <w:proofErr w:type="gramStart"/>
+      <w:r>
+        <w:rPr>
+          <w:rFonts w:ascii="Menlo" w:hAnsi="Menlo" w:cs="Menlo"/>
+          <w:sz w:val="20"/>
+          <w:szCs w:val="20"/>
+        </w:rPr>
+        <w:t>'  #</w:t>
+      </w:r>
+      <w:proofErr w:type="gramEnd"/>
+      <w:r>
+        <w:rPr>
+          <w:rFonts w:ascii="Menlo" w:hAnsi="Menlo" w:cs="Menlo"/>
+          <w:sz w:val="20"/>
+          <w:szCs w:val="20"/>
+        </w:rPr>
+        <w:t>for all files</w:t>
+      </w:r>
+    </w:p>
+    <w:p>
+      <w:pPr>
+        <w:rPr>
+          <w:rFonts w:ascii="Menlo" w:hAnsi="Menlo" w:cs="Menlo"/>
+          <w:sz w:val="20"/>
+          <w:szCs w:val="20"/>
+        </w:rPr>
+      </w:pPr>
+      <w:r>
+        <w:rPr>
+          <w:rFonts w:ascii="Menlo" w:hAnsi="Menlo" w:cs="Menlo"/>
+          <w:sz w:val="20"/>
+          <w:szCs w:val="20"/>
+        </w:rPr>
+        <w:t>datafile='/home/big/join/weather/SF04.csv</w:t>
+      </w:r>
+      <w:proofErr w:type="gramStart"/>
+      <w:r>
+        <w:rPr>
+          <w:rFonts w:ascii="Menlo" w:hAnsi="Menlo" w:cs="Menlo"/>
+          <w:sz w:val="20"/>
+          <w:szCs w:val="20"/>
+        </w:rPr>
+        <w:t>'  #</w:t>
+      </w:r>
+      <w:proofErr w:type="gramEnd"/>
+      <w:r>
+        <w:rPr>
+          <w:rFonts w:ascii="Menlo" w:hAnsi="Menlo" w:cs="Menlo"/>
+          <w:sz w:val="20"/>
+          <w:szCs w:val="20"/>
+        </w:rPr>
+        <w:t>to test on just one file</w:t>
+      </w:r>
+    </w:p>
+    <w:p>
+      <w:pPr>
+        <w:rPr>
+          <w:rFonts w:ascii="Menlo" w:hAnsi="Menlo" w:cs="Menlo"/>
+          <w:sz w:val="20"/>
+          <w:szCs w:val="20"/>
+        </w:rPr>
+      </w:pPr>
+    </w:p>
+    <w:p>
+      <w:pPr>
+        <w:rPr>
+          <w:rFonts w:ascii="Menlo" w:hAnsi="Menlo" w:cs="Menlo"/>
+          <w:sz w:val="20"/>
+          <w:szCs w:val="20"/>
+        </w:rPr>
+      </w:pPr>
+      <w:r>
+        <w:rPr>
+          <w:rFonts w:ascii="Menlo" w:hAnsi="Menlo" w:cs="Menlo"/>
+          <w:sz w:val="20"/>
+          <w:szCs w:val="20"/>
+        </w:rPr>
+        <w:t>conf = SparkConf(</w:t>
+      </w:r>
+      <w:proofErr w:type="gramStart"/>
+      <w:r>
+        <w:rPr>
+          <w:rFonts w:ascii="Menlo" w:hAnsi="Menlo" w:cs="Menlo"/>
+          <w:sz w:val="20"/>
+          <w:szCs w:val="20"/>
+        </w:rPr>
+        <w:t>).setAppName</w:t>
+      </w:r>
+      <w:proofErr w:type="gramEnd"/>
+      <w:r>
+        <w:rPr>
+          <w:rFonts w:ascii="Menlo" w:hAnsi="Menlo" w:cs="Menlo"/>
+          <w:sz w:val="20"/>
+          <w:szCs w:val="20"/>
+        </w:rPr>
+        <w:t>("wind-sfpd")</w:t>
+      </w:r>
+    </w:p>
+    <w:p>
+      <w:pPr>
+        <w:rPr>
+          <w:rFonts w:ascii="Menlo" w:hAnsi="Menlo" w:cs="Menlo"/>
+          <w:sz w:val="20"/>
+          <w:szCs w:val="20"/>
+        </w:rPr>
+      </w:pPr>
+      <w:r>
+        <w:rPr>
+          <w:rFonts w:ascii="Menlo" w:hAnsi="Menlo" w:cs="Menlo"/>
+          <w:sz w:val="20"/>
+          <w:szCs w:val="20"/>
+        </w:rPr>
+        <w:t>sc = SparkContext(conf=conf)</w:t>
+      </w:r>
+    </w:p>
+    <w:p>
+      <w:pPr>
+        <w:rPr>
+          <w:rFonts w:ascii="Menlo" w:hAnsi="Menlo" w:cs="Menlo"/>
+          <w:sz w:val="20"/>
+          <w:szCs w:val="20"/>
+        </w:rPr>
+      </w:pPr>
+      <w:r>
+        <w:rPr>
+          <w:rFonts w:ascii="Menlo" w:hAnsi="Menlo" w:cs="Menlo"/>
+          <w:sz w:val="20"/>
+          <w:szCs w:val="20"/>
+        </w:rPr>
+        <w:t>sqlc = SQLContext(sc)</w:t>
+      </w:r>
+    </w:p>
+    <w:p>
+      <w:pPr>
+        <w:rPr>
+          <w:rFonts w:ascii="Menlo" w:hAnsi="Menlo" w:cs="Menlo"/>
+          <w:sz w:val="20"/>
+          <w:szCs w:val="20"/>
+        </w:rPr>
+      </w:pPr>
+    </w:p>
+    <w:p>
+      <w:pPr>
+        <w:rPr>
+          <w:rFonts w:ascii="Menlo" w:hAnsi="Menlo" w:cs="Menlo"/>
+          <w:sz w:val="20"/>
+          <w:szCs w:val="20"/>
+        </w:rPr>
+      </w:pPr>
+      <w:r>
+        <w:rPr>
+          <w:rFonts w:ascii="Menlo" w:hAnsi="Menlo" w:cs="Menlo"/>
+          <w:sz w:val="20"/>
+          <w:szCs w:val="20"/>
+        </w:rPr>
+        <w:t xml:space="preserve">df = </w:t>
+      </w:r>
+      <w:proofErr w:type="gramStart"/>
+      <w:r>
+        <w:rPr>
+          <w:rFonts w:ascii="Menlo" w:hAnsi="Menlo" w:cs="Menlo"/>
+          <w:sz w:val="20"/>
+          <w:szCs w:val="20"/>
+        </w:rPr>
+        <w:t>sqlc.read</w:t>
+      </w:r>
+      <w:proofErr w:type="gramEnd"/>
+      <w:r>
+        <w:rPr>
+          <w:rFonts w:ascii="Menlo" w:hAnsi="Menlo" w:cs="Menlo"/>
+          <w:sz w:val="20"/>
+          <w:szCs w:val="20"/>
+        </w:rPr>
+        <w:t>.format('com.databricks.spark.csv').options(header='true', inferschema='true').load(datafile)</w:t>
+      </w:r>
+    </w:p>
+    <w:p/>
+    <w:p>
+      <w:r>
+        <w:t xml:space="preserve">In order to do our analysis, we need to calculate the average wind speed and temperature for each </w:t>
+      </w:r>
+      <w:proofErr w:type="gramStart"/>
+      <w:r>
+        <w:t>1 hour</w:t>
+      </w:r>
+      <w:proofErr w:type="gramEnd"/>
+      <w:r>
+        <w:t xml:space="preserve"> period, per station. </w:t>
+      </w:r>
+    </w:p>
+    <w:p>
+      <w:r>
+        <w:rPr>
           <w:noProof/>
         </w:rPr>
         <mc:AlternateContent>
           <mc:Choice Requires="wps">
             <w:drawing>
-              <wp:anchor distT="0" distB="0" distL="114300" distR="114300" simplePos="0" relativeHeight="251660288" behindDoc="0" locked="0" layoutInCell="1" allowOverlap="1" wp14:anchorId="03C8B8B5" wp14:editId="256EB8E8">
+              <wp:anchor distT="0" distB="0" distL="114300" distR="114300" simplePos="0" relativeHeight="251660288" behindDoc="0" locked="0" layoutInCell="1" allowOverlap="1" wp14:anchorId="03C8B8B5" wp14:editId="65F040F7">
                 <wp:simplePos x="0" y="0"/>
                 <wp:positionH relativeFrom="column">
-                  <wp:posOffset>0</wp:posOffset>
+                  <wp:posOffset>-15240</wp:posOffset>
                 </wp:positionH>
                 <wp:positionV relativeFrom="paragraph">
-                  <wp:posOffset>463550</wp:posOffset>
+                  <wp:posOffset>182880</wp:posOffset>
                 </wp:positionV>
                 <wp:extent cx="5486400" cy="2857500"/>
                 <wp:effectExtent l="0" t="0" r="0" b="12700"/>
@@ -665,7 +1071,7 @@
                         <a:effectLst/>
                         <a:extLst>
                           <a:ext uri="{C572A759-6A51-4108-AA02-DFA0A04FC94B}">
-                            <ma14:wrappingTextBoxFlag xmlns:ma14="http://schemas.microsoft.com/office/mac/drawingml/2011/main" xmlns:w="http://schemas.openxmlformats.org/wordprocessingml/2006/main" xmlns:w10="urn:schemas-microsoft-com:office:word" xmlns:v="urn:schemas-microsoft-com:vml" xmlns:o="urn:schemas-microsoft-com:office:office" xmlns:mv="urn:schemas-microsoft-com:mac:vml" xmlns:mo="http://schemas.microsoft.com/office/mac/office/2008/main" xmlns=""/>
+                            <ma14:wrappingTextBoxFlag xmlns="" xmlns:mo="http://schemas.microsoft.com/office/mac/office/2008/main" xmlns:mv="urn:schemas-microsoft-com:mac:vml" xmlns:o="urn:schemas-microsoft-com:office:office" xmlns:v="urn:schemas-microsoft-com:vml" xmlns:w10="urn:schemas-microsoft-com:office:word" xmlns:w="http://schemas.openxmlformats.org/wordprocessingml/2006/main" xmlns:ma14="http://schemas.microsoft.com/office/mac/drawingml/2011/main"/>
                           </a:ext>
                         </a:extLst>
                       </wps:spPr>
@@ -970,13 +1376,13 @@
               </wp:anchor>
             </w:drawing>
           </mc:Choice>
-          <mc:Fallback xmlns:mv="urn:schemas-microsoft-com:mac:vml" xmlns:mo="http://schemas.microsoft.com/office/mac/office/2008/main">
+          <mc:Fallback>
             <w:pict>
-              <v:shapetype id="_x0000_t202" coordsize="21600,21600" o:spt="202" path="m0,0l0,21600,21600,21600,21600,0xe">
+              <v:shapetype w14:anchorId="03C8B8B5" id="_x0000_t202" coordsize="21600,21600" o:spt="202" path="m,l,21600r21600,l21600,xe">
                 <v:stroke joinstyle="miter"/>
                 <v:path gradientshapeok="t" o:connecttype="rect"/>
               </v:shapetype>
-              <v:shape id="Text Box 12" o:spid="_x0000_s1026" type="#_x0000_t202" style="position:absolute;margin-left:0;margin-top:36.5pt;width:6in;height:225pt;z-index:251660288;visibility:visible;mso-wrap-style:square;mso-height-percent:0;mso-wrap-distance-left:9pt;mso-wrap-distance-top:0;mso-wrap-distance-right:9pt;mso-wrap-distance-bottom:0;mso-position-horizontal:absolute;mso-position-horizontal-relative:text;mso-position-vertical:absolute;mso-position-vertical-relative:text;mso-height-percent:0;mso-height-relative:margin;v-text-anchor:top" o:gfxdata="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" fillcolor="#bfbfbf" stroked="f">
+              <v:shape id="Text Box 12" o:spid="_x0000_s1026" type="#_x0000_t202" style="position:absolute;margin-left:-1.2pt;margin-top:14.4pt;width:6in;height:225pt;z-index:251660288;visibility:visible;mso-wrap-style:square;mso-height-percent:0;mso-wrap-distance-left:9pt;mso-wrap-distance-top:0;mso-wrap-distance-right:9pt;mso-wrap-distance-bottom:0;mso-position-horizontal:absolute;mso-position-horizontal-relative:text;mso-position-vertical:absolute;mso-position-vertical-relative:text;mso-height-percent:0;mso-height-relative:margin;v-text-anchor:top" o:gfxdata="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" fillcolor="#bfbfbf" stroked="f">
                 <v:textbox>
                   <w:txbxContent>
                     <w:p>
@@ -1023,7 +1429,23 @@
                           <w:rFonts w:ascii="Menlo Regular" w:hAnsi="Menlo Regular" w:cs="Menlo Regular"/>
                           <w:sz w:val="20"/>
                         </w:rPr>
-                        <w:t>from dateutil.parser import parse</w:t>
+                        <w:t xml:space="preserve">from </w:t>
+                      </w:r>
+                      <w:proofErr w:type="gramStart"/>
+                      <w:r>
+                        <w:rPr>
+                          <w:rFonts w:ascii="Menlo Regular" w:hAnsi="Menlo Regular" w:cs="Menlo Regular"/>
+                          <w:sz w:val="20"/>
+                        </w:rPr>
+                        <w:t>dateutil.parser</w:t>
+                      </w:r>
+                      <w:proofErr w:type="gramEnd"/>
+                      <w:r>
+                        <w:rPr>
+                          <w:rFonts w:ascii="Menlo Regular" w:hAnsi="Menlo Regular" w:cs="Menlo Regular"/>
+                          <w:sz w:val="20"/>
+                        </w:rPr>
+                        <w:t xml:space="preserve"> import parse</w:t>
                       </w:r>
                       <w:r>
                         <w:rPr>
@@ -1068,8 +1490,17 @@
                           <w:rFonts w:ascii="Menlo Regular" w:hAnsi="Menlo Regular" w:cs="Menlo Regular"/>
                           <w:sz w:val="20"/>
                         </w:rPr>
-                        <w:t># returns datetime.datetime</w:t>
+                        <w:t xml:space="preserve"># returns </w:t>
                       </w:r>
+                      <w:proofErr w:type="gramStart"/>
+                      <w:r>
+                        <w:rPr>
+                          <w:rFonts w:ascii="Menlo Regular" w:hAnsi="Menlo Regular" w:cs="Menlo Regular"/>
+                          <w:sz w:val="20"/>
+                        </w:rPr>
+                        <w:t>datetime.datetime</w:t>
+                      </w:r>
+                      <w:proofErr w:type="gramEnd"/>
                     </w:p>
                     <w:p>
                       <w:pPr>
@@ -1083,7 +1514,21 @@
                           <w:i/>
                         </w:rPr>
                         <w:br/>
-                        <w:t>In our case we want to produce the date and the hour. The following function takes the date given by the CSV and turns it into a tuple of (String, int) where String is the date e.g. “2014-01-01” and int  is the hour from 0-23</w:t>
+                        <w:t xml:space="preserve">In our case we want to produce the date and the hour. The following function takes the date given by the CSV and turns it into a tuple of (String, int) where String is the date e.g. “2014-01-01” and </w:t>
+                      </w:r>
+                      <w:proofErr w:type="gramStart"/>
+                      <w:r>
+                        <w:rPr>
+                          <w:i/>
+                        </w:rPr>
+                        <w:t>int  is</w:t>
+                      </w:r>
+                      <w:proofErr w:type="gramEnd"/>
+                      <w:r>
+                        <w:rPr>
+                          <w:i/>
+                        </w:rPr>
+                        <w:t xml:space="preserve"> the hour from 0-23</w:t>
                       </w:r>
                       <w:r>
                         <w:rPr>
@@ -1119,7 +1564,23 @@
                           <w:rFonts w:ascii="Menlo Regular" w:hAnsi="Menlo Regular" w:cs="Menlo Regular"/>
                           <w:sz w:val="20"/>
                         </w:rPr>
-                        <w:t xml:space="preserve"> = parse(s.replace('?',' '))</w:t>
+                        <w:t xml:space="preserve"> = </w:t>
+                      </w:r>
+                      <w:proofErr w:type="gramStart"/>
+                      <w:r>
+                        <w:rPr>
+                          <w:rFonts w:ascii="Menlo Regular" w:hAnsi="Menlo Regular" w:cs="Menlo Regular"/>
+                          <w:sz w:val="20"/>
+                        </w:rPr>
+                        <w:t>parse(</w:t>
+                      </w:r>
+                      <w:proofErr w:type="gramEnd"/>
+                      <w:r>
+                        <w:rPr>
+                          <w:rFonts w:ascii="Menlo Regular" w:hAnsi="Menlo Regular" w:cs="Menlo Regular"/>
+                          <w:sz w:val="20"/>
+                        </w:rPr>
+                        <w:t>s.replace('?',' '))</w:t>
                       </w:r>
                     </w:p>
                     <w:p>
@@ -1134,8 +1595,17 @@
                           <w:rFonts w:ascii="Menlo Regular" w:hAnsi="Menlo Regular" w:cs="Menlo Regular"/>
                           <w:sz w:val="20"/>
                         </w:rPr>
-                        <w:t xml:space="preserve">    hour = dt.hour</w:t>
+                        <w:t xml:space="preserve">    hour = </w:t>
                       </w:r>
+                      <w:proofErr w:type="gramStart"/>
+                      <w:r>
+                        <w:rPr>
+                          <w:rFonts w:ascii="Menlo Regular" w:hAnsi="Menlo Regular" w:cs="Menlo Regular"/>
+                          <w:sz w:val="20"/>
+                        </w:rPr>
+                        <w:t>dt.hour</w:t>
+                      </w:r>
+                      <w:proofErr w:type="gramEnd"/>
                     </w:p>
                     <w:p>
                       <w:pPr>
@@ -1156,14 +1626,30 @@
                           <w:rFonts w:ascii="Menlo Regular" w:hAnsi="Menlo Regular" w:cs="Menlo Regular"/>
                           <w:sz w:val="20"/>
                         </w:rPr>
-                        <w:t xml:space="preserve">   return (dt</w:t>
+                        <w:t xml:space="preserve">   return (</w:t>
+                      </w:r>
+                      <w:proofErr w:type="gramStart"/>
+                      <w:r>
+                        <w:rPr>
+                          <w:rFonts w:ascii="Menlo Regular" w:hAnsi="Menlo Regular" w:cs="Menlo Regular"/>
+                          <w:sz w:val="20"/>
+                        </w:rPr>
+                        <w:t>dt</w:t>
                       </w:r>
                       <w:r>
                         <w:rPr>
                           <w:rFonts w:ascii="Menlo Regular" w:hAnsi="Menlo Regular" w:cs="Menlo Regular"/>
                           <w:sz w:val="20"/>
                         </w:rPr>
-                        <w:t>.strftime("%Y-%m-%d"), hour)</w:t>
+                        <w:t>.strftime</w:t>
+                      </w:r>
+                      <w:proofErr w:type="gramEnd"/>
+                      <w:r>
+                        <w:rPr>
+                          <w:rFonts w:ascii="Menlo Regular" w:hAnsi="Menlo Regular" w:cs="Menlo Regular"/>
+                          <w:sz w:val="20"/>
+                        </w:rPr>
+                        <w:t>("%Y-%m-%d"), hour)</w:t>
                       </w:r>
                     </w:p>
                     <w:p/>
@@ -1175,224 +1661,113 @@
           </mc:Fallback>
         </mc:AlternateContent>
       </w:r>
-      <w:r>
-        <w:rPr>
-          <w:rFonts w:ascii="Menlo Regular" w:hAnsi="Menlo Regular" w:cs="Menlo Regular"/>
-          <w:sz w:val="20"/>
-        </w:rPr>
-        <w:t xml:space="preserve">df = </w:t>
-      </w:r>
-      <w:proofErr w:type="gramStart"/>
-      <w:r>
-        <w:rPr>
-          <w:rFonts w:ascii="Menlo Regular" w:hAnsi="Menlo Regular" w:cs="Menlo Regular"/>
-          <w:sz w:val="20"/>
-        </w:rPr>
-        <w:t>spark</w:t>
-      </w:r>
-      <w:r>
-        <w:rPr>
-          <w:rFonts w:ascii="Menlo Regular" w:hAnsi="Menlo Regular" w:cs="Menlo Regular"/>
-          <w:sz w:val="20"/>
-        </w:rPr>
-        <w:t>.read.</w:t>
-      </w:r>
-      <w:r>
-        <w:rPr>
-          <w:rFonts w:ascii="Menlo Regular" w:hAnsi="Menlo Regular" w:cs="Menlo Regular"/>
-          <w:sz w:val="20"/>
-        </w:rPr>
-        <w:t>csv(</w:t>
-      </w:r>
-      <w:proofErr w:type="gramEnd"/>
-      <w:r>
-        <w:rPr>
-          <w:rFonts w:ascii="Menlo Regular" w:hAnsi="Menlo Regular" w:cs="Menlo Regular"/>
-          <w:sz w:val="20"/>
-        </w:rPr>
-        <w:t>'</w:t>
-      </w:r>
-      <w:r>
-        <w:rPr>
-          <w:rFonts w:ascii="Menlo Regular" w:hAnsi="Menlo Regular" w:cs="Menlo Regular"/>
-          <w:sz w:val="20"/>
-        </w:rPr>
-        <w:t>local</w:t>
-      </w:r>
-      <w:r>
-        <w:rPr>
-          <w:rFonts w:ascii="Menlo Regular" w:hAnsi="Menlo Regular" w:cs="Menlo Regular"/>
-          <w:sz w:val="20"/>
-        </w:rPr>
-        <w:t>:/</w:t>
-      </w:r>
-      <w:r>
-        <w:rPr>
-          <w:rFonts w:ascii="Menlo Regular" w:hAnsi="Menlo Regular" w:cs="Menlo Regular"/>
-          <w:sz w:val="20"/>
-        </w:rPr>
-        <w:t>home/</w:t>
-      </w:r>
-      <w:r>
-        <w:rPr>
-          <w:rFonts w:ascii="Menlo Regular" w:hAnsi="Menlo Regular" w:cs="Menlo Regular"/>
-          <w:sz w:val="20"/>
-        </w:rPr>
-        <w:t>big</w:t>
-      </w:r>
-      <w:r>
-        <w:rPr>
-          <w:rFonts w:ascii="Menlo Regular" w:hAnsi="Menlo Regular" w:cs="Menlo Regular"/>
-          <w:sz w:val="20"/>
-        </w:rPr>
-        <w:t>/</w:t>
-      </w:r>
-      <w:r>
-        <w:rPr>
-          <w:rFonts w:ascii="Menlo Regular" w:hAnsi="Menlo Regular" w:cs="Menlo Regular"/>
-          <w:sz w:val="20"/>
-        </w:rPr>
-        <w:t>join</w:t>
-      </w:r>
-      <w:r>
-        <w:rPr>
-          <w:rFonts w:ascii="Menlo Regular" w:hAnsi="Menlo Regular" w:cs="Menlo Regular"/>
-          <w:sz w:val="20"/>
-        </w:rPr>
-        <w:t>/</w:t>
-      </w:r>
-      <w:r>
-        <w:rPr>
-          <w:rFonts w:ascii="Menlo Regular" w:hAnsi="Menlo Regular" w:cs="Menlo Regular"/>
-          <w:sz w:val="20"/>
-        </w:rPr>
-        <w:t>weather</w:t>
-      </w:r>
-      <w:r>
-        <w:rPr>
-          <w:rFonts w:ascii="Menlo Regular" w:hAnsi="Menlo Regular" w:cs="Menlo Regular"/>
-          <w:sz w:val="20"/>
-        </w:rPr>
-        <w:t>/*.csv</w:t>
-      </w:r>
-      <w:r>
-        <w:rPr>
-          <w:rFonts w:ascii="Menlo Regular" w:hAnsi="Menlo Regular" w:cs="Menlo Regular"/>
-          <w:sz w:val="20"/>
-        </w:rPr>
-        <w:t>'</w:t>
-      </w:r>
-      <w:r>
-        <w:rPr>
-          <w:rFonts w:ascii="Menlo Regular" w:hAnsi="Menlo Regular" w:cs="Menlo Regular"/>
-          <w:sz w:val="20"/>
-        </w:rPr>
-        <w:t>, header = True</w:t>
-      </w:r>
-      <w:r>
-        <w:rPr>
-          <w:rFonts w:ascii="Menlo Regular" w:hAnsi="Menlo Regular" w:cs="Menlo Regular"/>
-          <w:sz w:val="20"/>
-        </w:rPr>
-        <w:t>)</w:t>
+    </w:p>
+    <w:p>
+      <w:r>
+        <w:t>Another problem we have is bad data. Some records have all the numbers as 0.0</w:t>
+      </w:r>
+      <w:r>
+        <w:t xml:space="preserve"> (or nulls depending on how the data was loaded)</w:t>
+      </w:r>
+      <w:r>
+        <w:t xml:space="preserve">, which I take to be a bad sign. </w:t>
+      </w:r>
+      <w:r>
+        <w:br/>
+      </w:r>
+      <w:r>
+        <w:br/>
+      </w:r>
+      <w:r>
+        <w:lastRenderedPageBreak/>
+        <w:t>I recommend filtering data out where the wind</w:t>
+      </w:r>
+      <w:r>
+        <w:t xml:space="preserve"> speed and temperature are 0.0, and also where there are missing values.</w:t>
       </w:r>
     </w:p>
     <w:p/>
     <w:p>
       <w:r>
-        <w:t xml:space="preserve">In order to do our analysis, we need to calculate the average wind speed and temperature for each </w:t>
-      </w:r>
-      <w:proofErr w:type="gramStart"/>
-      <w:r>
-        <w:t>1 hour</w:t>
-      </w:r>
-      <w:proofErr w:type="gramEnd"/>
-      <w:r>
-        <w:t xml:space="preserve"> period, per station. </w:t>
+        <w:t>There are lots of options, all of which have merit.</w:t>
+      </w:r>
+      <w:r>
+        <w:t xml:space="preserve">  One</w:t>
+      </w:r>
+      <w:r>
+        <w:t xml:space="preserve"> approach is to create a key of a tuple (Station, date, hour) where hour in {0-23}. The values of this RDD are (avg vel, avg temp).</w:t>
+      </w:r>
+      <w:r>
+        <w:t xml:space="preserve"> See where you get!</w:t>
       </w:r>
     </w:p>
     <w:p/>
     <w:p>
       <w:r>
-        <w:t xml:space="preserve">Another problem we have is bad data. Some records have all the numbers as 0.0, which I take to be a bad sign. </w:t>
+        <w:t xml:space="preserve">If you get </w:t>
+      </w:r>
+      <w:r>
+        <w:t>stuck, there is a sample program for Part A</w:t>
+      </w:r>
+      <w:r>
+        <w:t xml:space="preserve"> here:</w:t>
       </w:r>
       <w:r>
         <w:br/>
       </w:r>
       <w:r>
+        <w:rPr>
+          <w:rStyle w:val="Hyperlink"/>
+        </w:rPr>
+        <w:t>~/BigData/code_jw/solutions/wind-sfpd-part-a.py</w:t>
+      </w:r>
+      <w:r>
         <w:br/>
-        <w:t>I recommend filtering data out where the wind</w:t>
-      </w:r>
-      <w:r>
-        <w:t xml:space="preserve"> speed and temperature are 0.0, and also where there are missing values.</w:t>
+      </w:r>
+    </w:p>
+    <w:p>
+      <w:pPr>
+        <w:rPr>
+          <w:i/>
+        </w:rPr>
+      </w:pPr>
+      <w:r>
+        <w:rPr>
+          <w:i/>
+        </w:rPr>
+        <w:t>Note the file locations and headers in that sample code may be slightly different.</w:t>
       </w:r>
     </w:p>
     <w:p/>
     <w:p>
       <w:r>
-        <w:t>There are lots of options, all of which have merit.</w:t>
-      </w:r>
-      <w:r>
-        <w:t xml:space="preserve">  One</w:t>
-      </w:r>
-      <w:r>
-        <w:t xml:space="preserve"> approach is to create a key of a tuple (Station, date, hour) where hour in {0-23}. The values of this RDD are (avg vel, avg temp).</w:t>
-      </w:r>
-      <w:r>
-        <w:t xml:space="preserve"> See where you get!</w:t>
+        <w:t>Having tested your code locally (on a single .csv file), see if you can launch an AWS EC instance and run the code there.  Refer to the instructions from Exercise 04 if you get stuck.</w:t>
       </w:r>
     </w:p>
     <w:p/>
     <w:p>
-      <w:r>
-        <w:t xml:space="preserve">If you get </w:t>
-      </w:r>
-      <w:r>
-        <w:t>stuck, there is a sample program for Part A</w:t>
-      </w:r>
-      <w:r>
-        <w:t xml:space="preserve"> here:</w:t>
-      </w:r>
-      <w:r>
-        <w:br/>
-      </w:r>
-      <w:r>
-        <w:rPr>
-          <w:rStyle w:val="Hyperlink"/>
-        </w:rPr>
-        <w:t>~/BigData/code_jw/solutions/wind-sfpd-part-a.py</w:t>
-      </w:r>
-      <w:r>
-        <w:br/>
-      </w:r>
-    </w:p>
-    <w:p>
-      <w:pPr>
-        <w:rPr>
-          <w:i/>
-        </w:rPr>
-      </w:pPr>
-      <w:r>
-        <w:rPr>
-          <w:i/>
-        </w:rPr>
-        <w:t>Note the file locations and headers in that sample code may be slightly different.</w:t>
+      <w:pPr>
+        <w:rPr>
+          <w:b/>
+        </w:rPr>
+      </w:pPr>
+      <w:r>
+        <w:rPr>
+          <w:b/>
+        </w:rPr>
+        <w:t xml:space="preserve">PART B – Locating the incident data. </w:t>
       </w:r>
     </w:p>
     <w:p/>
+    <w:p>
+      <w:r>
+        <w:t>Load in the incident data from</w:t>
+      </w:r>
+    </w:p>
     <w:p/>
     <w:p>
-      <w:pPr>
-        <w:rPr>
-          <w:b/>
-        </w:rPr>
-      </w:pPr>
-      <w:r>
-        <w:rPr>
-          <w:b/>
-        </w:rPr>
-        <w:lastRenderedPageBreak/>
-        <w:t xml:space="preserve">PART B – Locating the incident data. </w:t>
+      <w:r>
+        <w:t>~/join/incidents/sfpd.csv</w:t>
       </w:r>
     </w:p>
     <w:p/>
@@ -1483,7 +1858,7 @@
                         <a:effectLst/>
                         <a:extLst>
                           <a:ext uri="{C572A759-6A51-4108-AA02-DFA0A04FC94B}">
-                            <ma14:wrappingTextBoxFlag xmlns:ma14="http://schemas.microsoft.com/office/mac/drawingml/2011/main" xmlns:w="http://schemas.openxmlformats.org/wordprocessingml/2006/main" xmlns:w10="urn:schemas-microsoft-com:office:word" xmlns:v="urn:schemas-microsoft-com:vml" xmlns:o="urn:schemas-microsoft-com:office:office" xmlns:mv="urn:schemas-microsoft-com:mac:vml" xmlns:mo="http://schemas.microsoft.com/office/mac/office/2008/main" xmlns=""/>
+                            <ma14:wrappingTextBoxFlag xmlns="" xmlns:mo="http://schemas.microsoft.com/office/mac/office/2008/main" xmlns:mv="urn:schemas-microsoft-com:mac:vml" xmlns:o="urn:schemas-microsoft-com:office:office" xmlns:v="urn:schemas-microsoft-com:vml" xmlns:w10="urn:schemas-microsoft-com:office:word" xmlns:w="http://schemas.openxmlformats.org/wordprocessingml/2006/main" xmlns:ma14="http://schemas.microsoft.com/office/mac/drawingml/2011/main"/>
                           </a:ext>
                         </a:extLst>
                       </wps:spPr>
@@ -1592,7 +1967,7 @@
               </wp:anchor>
             </w:drawing>
           </mc:Choice>
-          <mc:Fallback xmlns:mv="urn:schemas-microsoft-com:mac:vml" xmlns:mo="http://schemas.microsoft.com/office/mac/office/2008/main">
+          <mc:Fallback xmlns:mo="http://schemas.microsoft.com/office/mac/office/2008/main" xmlns:mv="urn:schemas-microsoft-com:mac:vml">
             <w:pict>
               <v:shape id="Text Box 11" o:spid="_x0000_s1028" type="#_x0000_t202" style="position:absolute;margin-left:0;margin-top:24.2pt;width:6in;height:90pt;z-index:251659264;visibility:visible;mso-wrap-style:square;mso-height-percent:0;mso-wrap-distance-left:9pt;mso-wrap-distance-top:0;mso-wrap-distance-right:9pt;mso-wrap-distance-bottom:0;mso-position-horizontal:absolute;mso-position-horizontal-relative:text;mso-position-vertical:absolute;mso-position-vertical-relative:text;mso-height-percent:0;mso-height-relative:margin;v-text-anchor:top" o:gfxdata="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" fillcolor="#bfbfbf [2412]" stroked="f">
                 <v:textbox>
@@ -1812,8 +2187,664 @@
         <w:t>where location is e.g. SF04.</w:t>
       </w:r>
     </w:p>
+    <w:p>
+      <w:pPr>
+        <w:rPr>
+          <w:rFonts w:ascii="Menlo" w:hAnsi="Menlo" w:cs="Menlo"/>
+          <w:sz w:val="20"/>
+          <w:szCs w:val="20"/>
+        </w:rPr>
+      </w:pPr>
+    </w:p>
+    <w:p>
+      <w:pPr>
+        <w:rPr>
+          <w:rFonts w:ascii="Menlo" w:hAnsi="Menlo" w:cs="Menlo"/>
+          <w:sz w:val="20"/>
+          <w:szCs w:val="20"/>
+        </w:rPr>
+      </w:pPr>
+      <w:r>
+        <w:rPr>
+          <w:rFonts w:ascii="Menlo" w:hAnsi="Menlo" w:cs="Menlo"/>
+          <w:sz w:val="20"/>
+          <w:szCs w:val="20"/>
+        </w:rPr>
+        <w:t>from scipy import spatial</w:t>
+      </w:r>
+    </w:p>
+    <w:p>
+      <w:pPr>
+        <w:rPr>
+          <w:rFonts w:ascii="Menlo" w:hAnsi="Menlo" w:cs="Menlo"/>
+          <w:sz w:val="20"/>
+          <w:szCs w:val="20"/>
+        </w:rPr>
+      </w:pPr>
+      <w:r>
+        <w:rPr>
+          <w:rFonts w:ascii="Menlo" w:hAnsi="Menlo" w:cs="Menlo"/>
+          <w:sz w:val="20"/>
+          <w:szCs w:val="20"/>
+        </w:rPr>
+        <w:t>from numpy import array</w:t>
+      </w:r>
+    </w:p>
+    <w:p>
+      <w:pPr>
+        <w:rPr>
+          <w:rFonts w:ascii="Menlo" w:hAnsi="Menlo" w:cs="Menlo"/>
+          <w:sz w:val="20"/>
+          <w:szCs w:val="20"/>
+        </w:rPr>
+      </w:pPr>
+    </w:p>
+    <w:p>
+      <w:pPr>
+        <w:rPr>
+          <w:rFonts w:ascii="Menlo" w:hAnsi="Menlo" w:cs="Menlo"/>
+          <w:sz w:val="20"/>
+          <w:szCs w:val="20"/>
+        </w:rPr>
+      </w:pPr>
+      <w:r>
+        <w:rPr>
+          <w:rFonts w:ascii="Menlo" w:hAnsi="Menlo" w:cs="Menlo"/>
+          <w:sz w:val="20"/>
+          <w:szCs w:val="20"/>
+        </w:rPr>
+        <w:t>latlongs</w:t>
+      </w:r>
+      <w:proofErr w:type="gramStart"/>
+      <w:r>
+        <w:rPr>
+          <w:rFonts w:ascii="Menlo" w:hAnsi="Menlo" w:cs="Menlo"/>
+          <w:sz w:val="20"/>
+          <w:szCs w:val="20"/>
+        </w:rPr>
+        <w:t>=[</w:t>
+      </w:r>
+      <w:proofErr w:type="gramEnd"/>
+      <w:r>
+        <w:rPr>
+          <w:rFonts w:ascii="Menlo" w:hAnsi="Menlo" w:cs="Menlo"/>
+          <w:sz w:val="20"/>
+          <w:szCs w:val="20"/>
+        </w:rPr>
+        <w:t>[37.7816834,-122.3887657],\</w:t>
+      </w:r>
+    </w:p>
+    <w:p>
+      <w:pPr>
+        <w:rPr>
+          <w:rFonts w:ascii="Menlo" w:hAnsi="Menlo" w:cs="Menlo"/>
+          <w:sz w:val="20"/>
+          <w:szCs w:val="20"/>
+        </w:rPr>
+      </w:pPr>
+      <w:r>
+        <w:rPr>
+          <w:rFonts w:ascii="Menlo" w:hAnsi="Menlo" w:cs="Menlo"/>
+          <w:sz w:val="20"/>
+          <w:szCs w:val="20"/>
+        </w:rPr>
+        <w:t>[37.</w:t>
+      </w:r>
+      <w:proofErr w:type="gramStart"/>
+      <w:r>
+        <w:rPr>
+          <w:rFonts w:ascii="Menlo" w:hAnsi="Menlo" w:cs="Menlo"/>
+          <w:sz w:val="20"/>
+          <w:szCs w:val="20"/>
+        </w:rPr>
+        <w:t>7469112,-</w:t>
+      </w:r>
+      <w:proofErr w:type="gramEnd"/>
+      <w:r>
+        <w:rPr>
+          <w:rFonts w:ascii="Menlo" w:hAnsi="Menlo" w:cs="Menlo"/>
+          <w:sz w:val="20"/>
+          <w:szCs w:val="20"/>
+        </w:rPr>
+        <w:t>122.4821759],\</w:t>
+      </w:r>
+    </w:p>
+    <w:p>
+      <w:pPr>
+        <w:rPr>
+          <w:rFonts w:ascii="Menlo" w:hAnsi="Menlo" w:cs="Menlo"/>
+          <w:sz w:val="20"/>
+          <w:szCs w:val="20"/>
+        </w:rPr>
+      </w:pPr>
+      <w:r>
+        <w:rPr>
+          <w:rFonts w:ascii="Menlo" w:hAnsi="Menlo" w:cs="Menlo"/>
+          <w:sz w:val="20"/>
+          <w:szCs w:val="20"/>
+        </w:rPr>
+        <w:t>[37.</w:t>
+      </w:r>
+      <w:proofErr w:type="gramStart"/>
+      <w:r>
+        <w:rPr>
+          <w:rFonts w:ascii="Menlo" w:hAnsi="Menlo" w:cs="Menlo"/>
+          <w:sz w:val="20"/>
+          <w:szCs w:val="20"/>
+        </w:rPr>
+        <w:t>7411022,-</w:t>
+      </w:r>
+      <w:proofErr w:type="gramEnd"/>
+      <w:r>
+        <w:rPr>
+          <w:rFonts w:ascii="Menlo" w:hAnsi="Menlo" w:cs="Menlo"/>
+          <w:sz w:val="20"/>
+          <w:szCs w:val="20"/>
+        </w:rPr>
+        <w:t>120.804151],\</w:t>
+      </w:r>
+    </w:p>
+    <w:p>
+      <w:pPr>
+        <w:rPr>
+          <w:rFonts w:ascii="Menlo" w:hAnsi="Menlo" w:cs="Menlo"/>
+          <w:sz w:val="20"/>
+          <w:szCs w:val="20"/>
+        </w:rPr>
+      </w:pPr>
+      <w:r>
+        <w:rPr>
+          <w:rFonts w:ascii="Menlo" w:hAnsi="Menlo" w:cs="Menlo"/>
+          <w:sz w:val="20"/>
+          <w:szCs w:val="20"/>
+        </w:rPr>
+        <w:t>[37.</w:t>
+      </w:r>
+      <w:proofErr w:type="gramStart"/>
+      <w:r>
+        <w:rPr>
+          <w:rFonts w:ascii="Menlo" w:hAnsi="Menlo" w:cs="Menlo"/>
+          <w:sz w:val="20"/>
+          <w:szCs w:val="20"/>
+        </w:rPr>
+        <w:t>4834543,-</w:t>
+      </w:r>
+      <w:proofErr w:type="gramEnd"/>
+      <w:r>
+        <w:rPr>
+          <w:rFonts w:ascii="Menlo" w:hAnsi="Menlo" w:cs="Menlo"/>
+          <w:sz w:val="20"/>
+          <w:szCs w:val="20"/>
+        </w:rPr>
+        <w:t>122.3187302],\</w:t>
+      </w:r>
+    </w:p>
+    <w:p>
+      <w:pPr>
+        <w:rPr>
+          <w:rFonts w:ascii="Menlo" w:hAnsi="Menlo" w:cs="Menlo"/>
+          <w:sz w:val="20"/>
+          <w:szCs w:val="20"/>
+        </w:rPr>
+      </w:pPr>
+      <w:r>
+        <w:rPr>
+          <w:rFonts w:ascii="Menlo" w:hAnsi="Menlo" w:cs="Menlo"/>
+          <w:sz w:val="20"/>
+          <w:szCs w:val="20"/>
+        </w:rPr>
+        <w:t>[37.</w:t>
+      </w:r>
+      <w:proofErr w:type="gramStart"/>
+      <w:r>
+        <w:rPr>
+          <w:rFonts w:ascii="Menlo" w:hAnsi="Menlo" w:cs="Menlo"/>
+          <w:sz w:val="20"/>
+          <w:szCs w:val="20"/>
+        </w:rPr>
+        <w:t>7576436,-</w:t>
+      </w:r>
+      <w:proofErr w:type="gramEnd"/>
+      <w:r>
+        <w:rPr>
+          <w:rFonts w:ascii="Menlo" w:hAnsi="Menlo" w:cs="Menlo"/>
+          <w:sz w:val="20"/>
+          <w:szCs w:val="20"/>
+        </w:rPr>
+        <w:t>122.3916382],\</w:t>
+      </w:r>
+    </w:p>
+    <w:p>
+      <w:pPr>
+        <w:rPr>
+          <w:rFonts w:ascii="Menlo" w:hAnsi="Menlo" w:cs="Menlo"/>
+          <w:sz w:val="20"/>
+          <w:szCs w:val="20"/>
+        </w:rPr>
+      </w:pPr>
+      <w:r>
+        <w:rPr>
+          <w:rFonts w:ascii="Menlo" w:hAnsi="Menlo" w:cs="Menlo"/>
+          <w:sz w:val="20"/>
+          <w:szCs w:val="20"/>
+        </w:rPr>
+        <w:t>[37.</w:t>
+      </w:r>
+      <w:proofErr w:type="gramStart"/>
+      <w:r>
+        <w:rPr>
+          <w:rFonts w:ascii="Menlo" w:hAnsi="Menlo" w:cs="Menlo"/>
+          <w:sz w:val="20"/>
+          <w:szCs w:val="20"/>
+        </w:rPr>
+        <w:t>7970013,-</w:t>
+      </w:r>
+      <w:proofErr w:type="gramEnd"/>
+      <w:r>
+        <w:rPr>
+          <w:rFonts w:ascii="Menlo" w:hAnsi="Menlo" w:cs="Menlo"/>
+          <w:sz w:val="20"/>
+          <w:szCs w:val="20"/>
+        </w:rPr>
+        <w:t>122.4140409],\</w:t>
+      </w:r>
+    </w:p>
+    <w:p>
+      <w:pPr>
+        <w:rPr>
+          <w:rFonts w:ascii="Menlo" w:hAnsi="Menlo" w:cs="Menlo"/>
+          <w:sz w:val="20"/>
+          <w:szCs w:val="20"/>
+        </w:rPr>
+      </w:pPr>
+      <w:r>
+        <w:rPr>
+          <w:rFonts w:ascii="Menlo" w:hAnsi="Menlo" w:cs="Menlo"/>
+          <w:sz w:val="20"/>
+          <w:szCs w:val="20"/>
+        </w:rPr>
+        <w:t>[37.</w:t>
+      </w:r>
+      <w:proofErr w:type="gramStart"/>
+      <w:r>
+        <w:rPr>
+          <w:rFonts w:ascii="Menlo" w:hAnsi="Menlo" w:cs="Menlo"/>
+          <w:sz w:val="20"/>
+          <w:szCs w:val="20"/>
+        </w:rPr>
+        <w:t>748496,-</w:t>
+      </w:r>
+      <w:proofErr w:type="gramEnd"/>
+      <w:r>
+        <w:rPr>
+          <w:rFonts w:ascii="Menlo" w:hAnsi="Menlo" w:cs="Menlo"/>
+          <w:sz w:val="20"/>
+          <w:szCs w:val="20"/>
+        </w:rPr>
+        <w:t>122.4567461],\</w:t>
+      </w:r>
+    </w:p>
+    <w:p>
+      <w:pPr>
+        <w:rPr>
+          <w:rFonts w:ascii="Menlo" w:hAnsi="Menlo" w:cs="Menlo"/>
+          <w:sz w:val="20"/>
+          <w:szCs w:val="20"/>
+        </w:rPr>
+      </w:pPr>
+      <w:r>
+        <w:rPr>
+          <w:rFonts w:ascii="Menlo" w:hAnsi="Menlo" w:cs="Menlo"/>
+          <w:sz w:val="20"/>
+          <w:szCs w:val="20"/>
+        </w:rPr>
+        <w:t>[37.</w:t>
+      </w:r>
+      <w:proofErr w:type="gramStart"/>
+      <w:r>
+        <w:rPr>
+          <w:rFonts w:ascii="Menlo" w:hAnsi="Menlo" w:cs="Menlo"/>
+          <w:sz w:val="20"/>
+          <w:szCs w:val="20"/>
+        </w:rPr>
+        <w:t>7288155,-</w:t>
+      </w:r>
+      <w:proofErr w:type="gramEnd"/>
+      <w:r>
+        <w:rPr>
+          <w:rFonts w:ascii="Menlo" w:hAnsi="Menlo" w:cs="Menlo"/>
+          <w:sz w:val="20"/>
+          <w:szCs w:val="20"/>
+        </w:rPr>
+        <w:t>122.4210133],\</w:t>
+      </w:r>
+    </w:p>
+    <w:p>
+      <w:pPr>
+        <w:rPr>
+          <w:rFonts w:ascii="Menlo" w:hAnsi="Menlo" w:cs="Menlo"/>
+          <w:sz w:val="20"/>
+          <w:szCs w:val="20"/>
+        </w:rPr>
+      </w:pPr>
+      <w:r>
+        <w:rPr>
+          <w:rFonts w:ascii="Menlo" w:hAnsi="Menlo" w:cs="Menlo"/>
+          <w:sz w:val="20"/>
+          <w:szCs w:val="20"/>
+        </w:rPr>
+        <w:t>[37.</w:t>
+      </w:r>
+      <w:proofErr w:type="gramStart"/>
+      <w:r>
+        <w:rPr>
+          <w:rFonts w:ascii="Menlo" w:hAnsi="Menlo" w:cs="Menlo"/>
+          <w:sz w:val="20"/>
+          <w:szCs w:val="20"/>
+        </w:rPr>
+        <w:t>5839487,-</w:t>
+      </w:r>
+      <w:proofErr w:type="gramEnd"/>
+      <w:r>
+        <w:rPr>
+          <w:rFonts w:ascii="Menlo" w:hAnsi="Menlo" w:cs="Menlo"/>
+          <w:sz w:val="20"/>
+          <w:szCs w:val="20"/>
+        </w:rPr>
+        <w:t>121.9499339],\</w:t>
+      </w:r>
+    </w:p>
+    <w:p>
+      <w:pPr>
+        <w:rPr>
+          <w:rFonts w:ascii="Menlo" w:hAnsi="Menlo" w:cs="Menlo"/>
+          <w:sz w:val="20"/>
+          <w:szCs w:val="20"/>
+        </w:rPr>
+      </w:pPr>
+      <w:r>
+        <w:rPr>
+          <w:rFonts w:ascii="Menlo" w:hAnsi="Menlo" w:cs="Menlo"/>
+          <w:sz w:val="20"/>
+          <w:szCs w:val="20"/>
+        </w:rPr>
+        <w:t>[37.</w:t>
+      </w:r>
+      <w:proofErr w:type="gramStart"/>
+      <w:r>
+        <w:rPr>
+          <w:rFonts w:ascii="Menlo" w:hAnsi="Menlo" w:cs="Menlo"/>
+          <w:sz w:val="20"/>
+          <w:szCs w:val="20"/>
+        </w:rPr>
+        <w:t>7157156,-</w:t>
+      </w:r>
+      <w:proofErr w:type="gramEnd"/>
+      <w:r>
+        <w:rPr>
+          <w:rFonts w:ascii="Menlo" w:hAnsi="Menlo" w:cs="Menlo"/>
+          <w:sz w:val="20"/>
+          <w:szCs w:val="20"/>
+        </w:rPr>
+        <w:t>122.4145311],\</w:t>
+      </w:r>
+    </w:p>
+    <w:p>
+      <w:pPr>
+        <w:rPr>
+          <w:rFonts w:ascii="Menlo" w:hAnsi="Menlo" w:cs="Menlo"/>
+          <w:sz w:val="20"/>
+          <w:szCs w:val="20"/>
+        </w:rPr>
+      </w:pPr>
+      <w:r>
+        <w:rPr>
+          <w:rFonts w:ascii="Menlo" w:hAnsi="Menlo" w:cs="Menlo"/>
+          <w:sz w:val="20"/>
+          <w:szCs w:val="20"/>
+        </w:rPr>
+        <w:t>[37.</w:t>
+      </w:r>
+      <w:proofErr w:type="gramStart"/>
+      <w:r>
+        <w:rPr>
+          <w:rFonts w:ascii="Menlo" w:hAnsi="Menlo" w:cs="Menlo"/>
+          <w:sz w:val="20"/>
+          <w:szCs w:val="20"/>
+        </w:rPr>
+        <w:t>7329613,-</w:t>
+      </w:r>
+      <w:proofErr w:type="gramEnd"/>
+      <w:r>
+        <w:rPr>
+          <w:rFonts w:ascii="Menlo" w:hAnsi="Menlo" w:cs="Menlo"/>
+          <w:sz w:val="20"/>
+          <w:szCs w:val="20"/>
+        </w:rPr>
+        <w:t>122.5051491],\</w:t>
+      </w:r>
+    </w:p>
+    <w:p>
+      <w:pPr>
+        <w:rPr>
+          <w:rFonts w:ascii="Menlo" w:hAnsi="Menlo" w:cs="Menlo"/>
+          <w:sz w:val="20"/>
+          <w:szCs w:val="20"/>
+        </w:rPr>
+      </w:pPr>
+      <w:r>
+        <w:rPr>
+          <w:rFonts w:ascii="Menlo" w:hAnsi="Menlo" w:cs="Menlo"/>
+          <w:sz w:val="20"/>
+          <w:szCs w:val="20"/>
+        </w:rPr>
+        <w:t>[37.</w:t>
+      </w:r>
+      <w:proofErr w:type="gramStart"/>
+      <w:r>
+        <w:rPr>
+          <w:rFonts w:ascii="Menlo" w:hAnsi="Menlo" w:cs="Menlo"/>
+          <w:sz w:val="20"/>
+          <w:szCs w:val="20"/>
+        </w:rPr>
+        <w:t>7575891,-</w:t>
+      </w:r>
+      <w:proofErr w:type="gramEnd"/>
+      <w:r>
+        <w:rPr>
+          <w:rFonts w:ascii="Menlo" w:hAnsi="Menlo" w:cs="Menlo"/>
+          <w:sz w:val="20"/>
+          <w:szCs w:val="20"/>
+        </w:rPr>
+        <w:t>122.3923824],\</w:t>
+      </w:r>
+    </w:p>
+    <w:p>
+      <w:pPr>
+        <w:rPr>
+          <w:rFonts w:ascii="Menlo" w:hAnsi="Menlo" w:cs="Menlo"/>
+          <w:sz w:val="20"/>
+          <w:szCs w:val="20"/>
+        </w:rPr>
+      </w:pPr>
+      <w:r>
+        <w:rPr>
+          <w:rFonts w:ascii="Menlo" w:hAnsi="Menlo" w:cs="Menlo"/>
+          <w:sz w:val="20"/>
+          <w:szCs w:val="20"/>
+        </w:rPr>
+        <w:t>[37.</w:t>
+      </w:r>
+      <w:proofErr w:type="gramStart"/>
+      <w:r>
+        <w:rPr>
+          <w:rFonts w:ascii="Menlo" w:hAnsi="Menlo" w:cs="Menlo"/>
+          <w:sz w:val="20"/>
+          <w:szCs w:val="20"/>
+        </w:rPr>
+        <w:t>7521169,-</w:t>
+      </w:r>
+      <w:proofErr w:type="gramEnd"/>
+      <w:r>
+        <w:rPr>
+          <w:rFonts w:ascii="Menlo" w:hAnsi="Menlo" w:cs="Menlo"/>
+          <w:sz w:val="20"/>
+          <w:szCs w:val="20"/>
+        </w:rPr>
+        <w:t>122.4497687]]</w:t>
+      </w:r>
+    </w:p>
+    <w:p>
+      <w:pPr>
+        <w:rPr>
+          <w:rFonts w:ascii="Menlo" w:hAnsi="Menlo" w:cs="Menlo"/>
+          <w:sz w:val="20"/>
+          <w:szCs w:val="20"/>
+        </w:rPr>
+      </w:pPr>
+    </w:p>
+    <w:p>
+      <w:pPr>
+        <w:rPr>
+          <w:rFonts w:ascii="Menlo" w:hAnsi="Menlo" w:cs="Menlo"/>
+          <w:sz w:val="20"/>
+          <w:szCs w:val="20"/>
+        </w:rPr>
+      </w:pPr>
+      <w:r>
+        <w:rPr>
+          <w:rFonts w:ascii="Menlo" w:hAnsi="Menlo" w:cs="Menlo"/>
+          <w:sz w:val="20"/>
+          <w:szCs w:val="20"/>
+        </w:rPr>
+        <w:t>locations = ["SF18", "SF04", "SF15", "SF17", "SF36", "SF37", "SF07", "SF11", "SF12", "SF14", "SF16", "SF19", "SF34"]</w:t>
+      </w:r>
+    </w:p>
+    <w:p>
+      <w:pPr>
+        <w:rPr>
+          <w:rFonts w:ascii="Menlo" w:hAnsi="Menlo" w:cs="Menlo"/>
+          <w:sz w:val="20"/>
+          <w:szCs w:val="20"/>
+        </w:rPr>
+      </w:pPr>
+    </w:p>
+    <w:p>
+      <w:pPr>
+        <w:rPr>
+          <w:rFonts w:ascii="Menlo" w:hAnsi="Menlo" w:cs="Menlo"/>
+          <w:sz w:val="20"/>
+          <w:szCs w:val="20"/>
+        </w:rPr>
+      </w:pPr>
+      <w:r>
+        <w:rPr>
+          <w:rFonts w:ascii="Menlo" w:hAnsi="Menlo" w:cs="Menlo"/>
+          <w:sz w:val="20"/>
+          <w:szCs w:val="20"/>
+        </w:rPr>
+        <w:t>def locate(</w:t>
+      </w:r>
+      <w:proofErr w:type="gramStart"/>
+      <w:r>
+        <w:rPr>
+          <w:rFonts w:ascii="Menlo" w:hAnsi="Menlo" w:cs="Menlo"/>
+          <w:sz w:val="20"/>
+          <w:szCs w:val="20"/>
+        </w:rPr>
+        <w:t>l,index</w:t>
+      </w:r>
+      <w:proofErr w:type="gramEnd"/>
+      <w:r>
+        <w:rPr>
+          <w:rFonts w:ascii="Menlo" w:hAnsi="Menlo" w:cs="Menlo"/>
+          <w:sz w:val="20"/>
+          <w:szCs w:val="20"/>
+        </w:rPr>
+        <w:t>,locations):</w:t>
+      </w:r>
+    </w:p>
+    <w:p>
+      <w:pPr>
+        <w:rPr>
+          <w:rFonts w:ascii="Menlo" w:hAnsi="Menlo" w:cs="Menlo"/>
+          <w:sz w:val="20"/>
+          <w:szCs w:val="20"/>
+        </w:rPr>
+      </w:pPr>
+      <w:r>
+        <w:rPr>
+          <w:rFonts w:ascii="Menlo" w:hAnsi="Menlo" w:cs="Menlo"/>
+          <w:sz w:val="20"/>
+          <w:szCs w:val="20"/>
+        </w:rPr>
+        <w:t xml:space="preserve">    </w:t>
+      </w:r>
+      <w:proofErr w:type="gramStart"/>
+      <w:r>
+        <w:rPr>
+          <w:rFonts w:ascii="Menlo" w:hAnsi="Menlo" w:cs="Menlo"/>
+          <w:sz w:val="20"/>
+          <w:szCs w:val="20"/>
+        </w:rPr>
+        <w:t>distance,i</w:t>
+      </w:r>
+      <w:proofErr w:type="gramEnd"/>
+      <w:r>
+        <w:rPr>
+          <w:rFonts w:ascii="Menlo" w:hAnsi="Menlo" w:cs="Menlo"/>
+          <w:sz w:val="20"/>
+          <w:szCs w:val="20"/>
+        </w:rPr>
+        <w:t>=index.query(l)</w:t>
+      </w:r>
+    </w:p>
+    <w:p>
+      <w:pPr>
+        <w:rPr>
+          <w:rFonts w:ascii="Menlo" w:hAnsi="Menlo" w:cs="Menlo"/>
+          <w:sz w:val="20"/>
+          <w:szCs w:val="20"/>
+        </w:rPr>
+      </w:pPr>
+      <w:r>
+        <w:rPr>
+          <w:rFonts w:ascii="Menlo" w:hAnsi="Menlo" w:cs="Menlo"/>
+          <w:sz w:val="20"/>
+          <w:szCs w:val="20"/>
+        </w:rPr>
+        <w:t xml:space="preserve">    return locations[i]</w:t>
+      </w:r>
+    </w:p>
     <w:p/>
     <w:p>
+      <w:r>
+        <w:t>a</w:t>
+      </w:r>
+      <w:proofErr w:type="gramStart"/>
+      <w:r>
+        <w:t>=[</w:t>
+      </w:r>
+      <w:proofErr w:type="gramEnd"/>
+      <w:r>
+        <w:t>37.7736224122729,-122.463749926391]</w:t>
+      </w:r>
+    </w:p>
+    <w:p>
+      <w:r>
+        <w:t>locate([37.</w:t>
+      </w:r>
+      <w:proofErr w:type="gramStart"/>
+      <w:r>
+        <w:t>7736224122729,-</w:t>
+      </w:r>
+      <w:proofErr w:type="gramEnd"/>
+      <w:r>
+        <w:t>122.463749926391],spatial.KDTree(array(latlongs)),locations)</w:t>
+      </w:r>
+    </w:p>
+    <w:p/>
+    <w:p>
       <w:pPr>
         <w:rPr>
           <w:rFonts w:ascii="Menlo Regular" w:hAnsi="Menlo Regular" w:cs="Menlo Regular"/>
@@ -1821,7 +2852,21 @@
         </w:rPr>
       </w:pPr>
       <w:r>
-        <w:t>For example this will remap:</w:t>
+        <w:t xml:space="preserve">For example </w:t>
+      </w:r>
+      <w:r>
+        <w:t xml:space="preserve">the </w:t>
+      </w:r>
+      <w:proofErr w:type="gramStart"/>
+      <w:r>
+        <w:t>locate(</w:t>
+      </w:r>
+      <w:proofErr w:type="gramEnd"/>
+      <w:r>
+        <w:t>) function can be used to</w:t>
+      </w:r>
+      <w:r>
+        <w:t xml:space="preserve"> remap:</w:t>
       </w:r>
       <w:r>
         <w:br/>
@@ -1838,7 +2883,35 @@
           <w:rFonts w:ascii="Menlo Regular" w:hAnsi="Menlo Regular" w:cs="Menlo Regular"/>
           <w:sz w:val="22"/>
         </w:rPr>
-        <w:t>37.</w:t>
+        <w:t>37.4834543,-122.3187302</w:t>
+      </w:r>
+      <w:r>
+        <w:rPr>
+          <w:rFonts w:ascii="Menlo Regular" w:hAnsi="Menlo Regular" w:cs="Menlo Regular"/>
+          <w:sz w:val="22"/>
+        </w:rPr>
+        <w:t>])</w:t>
+      </w:r>
+    </w:p>
+    <w:p>
+      <w:pPr>
+        <w:rPr>
+          <w:rFonts w:ascii="Menlo Regular" w:hAnsi="Menlo Regular" w:cs="Menlo Regular"/>
+          <w:sz w:val="22"/>
+        </w:rPr>
+      </w:pPr>
+      <w:r>
+        <w:t xml:space="preserve">to </w:t>
+      </w:r>
+      <w:r>
+        <w:br/>
+      </w:r>
+      <w:r>
+        <w:rPr>
+          <w:rFonts w:ascii="Menlo Regular" w:hAnsi="Menlo Regular" w:cs="Menlo Regular"/>
+          <w:sz w:val="22"/>
+        </w:rPr>
+        <w:t>(“2014-01-01”,09</w:t>
       </w:r>
       <w:proofErr w:type="gramStart"/>
       <w:r>
@@ -1846,7 +2919,7 @@
           <w:rFonts w:ascii="Menlo Regular" w:hAnsi="Menlo Regular" w:cs="Menlo Regular"/>
           <w:sz w:val="22"/>
         </w:rPr>
-        <w:t>4834543,-</w:t>
+        <w:t>,”SF</w:t>
       </w:r>
       <w:proofErr w:type="gramEnd"/>
       <w:r>
@@ -1854,122 +2927,78 @@
           <w:rFonts w:ascii="Menlo Regular" w:hAnsi="Menlo Regular" w:cs="Menlo Regular"/>
           <w:sz w:val="22"/>
         </w:rPr>
-        <w:t>122.3187302</w:t>
-      </w:r>
+        <w:t>17”)</w:t>
+      </w:r>
+    </w:p>
+    <w:p/>
+    <w:p>
+      <w:r>
+        <w:t>Snippet:</w:t>
+      </w:r>
+      <w:r>
+        <w:t xml:space="preserve"> ~/BigData/code_jw/starters/locations.py</w:t>
+      </w:r>
+    </w:p>
+    <w:p/>
+    <w:p>
+      <w:pPr>
+        <w:rPr>
+          <w:i/>
+        </w:rPr>
+      </w:pPr>
+      <w:r>
+        <w:rPr>
+          <w:i/>
+        </w:rPr>
+        <w:t>I recommend that you filter out only 2014 dates before you apply the location test.</w:t>
+      </w:r>
+    </w:p>
+    <w:p>
+      <w:pPr>
+        <w:rPr>
+          <w:b/>
+        </w:rPr>
+      </w:pPr>
+    </w:p>
+    <w:p>
+      <w:r>
+        <w:t>From there</w:t>
+      </w:r>
+      <w:r>
+        <w:t xml:space="preserve"> it is a simple task to remap this data into:</w:t>
+      </w:r>
+    </w:p>
+    <w:p/>
+    <w:p>
       <w:r>
         <w:rPr>
           <w:rFonts w:ascii="Menlo Regular" w:hAnsi="Menlo Regular" w:cs="Menlo Regular"/>
           <w:sz w:val="22"/>
         </w:rPr>
-        <w:t>])</w:t>
-      </w:r>
-    </w:p>
-    <w:p>
-      <w:pPr>
+        <w:t xml:space="preserve">((date, hour, location), 1) </w:t>
+      </w:r>
+      <w:r>
+        <w:br/>
+      </w:r>
+      <w:r>
+        <w:br/>
+      </w:r>
+      <w:r>
+        <w:t xml:space="preserve">and then count using </w:t>
+      </w:r>
+      <w:r>
         <w:rPr>
           <w:rFonts w:ascii="Menlo Regular" w:hAnsi="Menlo Regular" w:cs="Menlo Regular"/>
           <w:sz w:val="22"/>
         </w:rPr>
-      </w:pPr>
-      <w:r>
-        <w:t xml:space="preserve">to </w:t>
-      </w:r>
-      <w:r>
-        <w:br/>
-      </w:r>
-      <w:r>
-        <w:rPr>
-          <w:rFonts w:ascii="Menlo Regular" w:hAnsi="Menlo Regular" w:cs="Menlo Regular"/>
-          <w:sz w:val="22"/>
-        </w:rPr>
-        <w:t>(“2014-01-01”,09</w:t>
-      </w:r>
-      <w:proofErr w:type="gramStart"/>
-      <w:r>
-        <w:rPr>
-          <w:rFonts w:ascii="Menlo Regular" w:hAnsi="Menlo Regular" w:cs="Menlo Regular"/>
-          <w:sz w:val="22"/>
-        </w:rPr>
-        <w:t>,”SF</w:t>
-      </w:r>
-      <w:proofErr w:type="gramEnd"/>
-      <w:r>
-        <w:rPr>
-          <w:rFonts w:ascii="Menlo Regular" w:hAnsi="Menlo Regular" w:cs="Menlo Regular"/>
-          <w:sz w:val="22"/>
-        </w:rPr>
-        <w:t>17”)</w:t>
+        <w:t>reduceByKey</w:t>
+      </w:r>
+      <w:r>
+        <w:t xml:space="preserve">. </w:t>
       </w:r>
     </w:p>
     <w:p/>
     <w:p>
-      <w:r>
-        <w:t>Snippet:</w:t>
-      </w:r>
-      <w:r>
-        <w:t xml:space="preserve"> ~/BigData/code_jw/starters/locations.py</w:t>
-      </w:r>
-    </w:p>
-    <w:p/>
-    <w:p>
-      <w:pPr>
-        <w:rPr>
-          <w:i/>
-        </w:rPr>
-      </w:pPr>
-      <w:r>
-        <w:rPr>
-          <w:i/>
-        </w:rPr>
-        <w:t>I recommend that you filter out only 2014 dates before you apply the location test.</w:t>
-      </w:r>
-    </w:p>
-    <w:p>
-      <w:pPr>
-        <w:rPr>
-          <w:b/>
-        </w:rPr>
-      </w:pPr>
-    </w:p>
-    <w:p>
-      <w:r>
-        <w:t>From there</w:t>
-      </w:r>
-      <w:r>
-        <w:t xml:space="preserve"> it is a simple task to remap this data into:</w:t>
-      </w:r>
-    </w:p>
-    <w:p/>
-    <w:p>
-      <w:r>
-        <w:rPr>
-          <w:rFonts w:ascii="Menlo Regular" w:hAnsi="Menlo Regular" w:cs="Menlo Regular"/>
-          <w:sz w:val="22"/>
-        </w:rPr>
-        <w:t xml:space="preserve">((date, hour, location), 1) </w:t>
-      </w:r>
-      <w:r>
-        <w:br/>
-      </w:r>
-      <w:r>
-        <w:br/>
-      </w:r>
-      <w:r>
-        <w:t xml:space="preserve">and then count using </w:t>
-      </w:r>
-      <w:r>
-        <w:rPr>
-          <w:rFonts w:ascii="Menlo Regular" w:hAnsi="Menlo Regular" w:cs="Menlo Regular"/>
-          <w:sz w:val="22"/>
-        </w:rPr>
-        <w:t>reduceByKey</w:t>
-      </w:r>
-      <w:r>
-        <w:t xml:space="preserve">. </w:t>
-      </w:r>
-    </w:p>
-    <w:p/>
-    <w:p>
       <w:pPr>
         <w:rPr>
           <w:rStyle w:val="Hyperlink"/>
@@ -1988,7 +3017,15 @@
     </w:p>
     <w:p>
       <w:r>
-        <w:t>~/BigData/code_jw/wind-sfpd-part-b.py</w:t>
+        <w:t>~/BigData/code_jw/</w:t>
+      </w:r>
+      <w:r>
+        <w:t>solutions/</w:t>
+      </w:r>
+      <w:bookmarkStart w:id="0" w:name="_GoBack"/>
+      <w:bookmarkEnd w:id="0"/>
+      <w:r>
+        <w:t>wind-sfpd-part-b.py</w:t>
       </w:r>
       <w:r>
         <w:br/>
@@ -2625,8 +3662,6 @@
       </w:rPr>
       <w:tab/>
     </w:r>
-    <w:bookmarkStart w:id="0" w:name="_GoBack"/>
-    <w:bookmarkEnd w:id="0"/>
     <w:r>
       <w:rPr>
         <w:rFonts w:ascii="Montserrat" w:hAnsi="Montserrat" w:cstheme="minorBidi"/>
@@ -3896,10 +4931,6 @@
     <w:lsdException w:name="Book Title" w:uiPriority="33" w:qFormat="1"/>
     <w:lsdException w:name="Bibliography" w:semiHidden="1" w:uiPriority="37" w:unhideWhenUsed="1"/>
     <w:lsdException w:name="TOC Heading" w:semiHidden="1" w:uiPriority="39" w:unhideWhenUsed="1" w:qFormat="1"/>
-    <w:lsdException w:name="Grid Table Light" w:semiHidden="1" w:unhideWhenUsed="1"/>
-    <w:lsdException w:name="Grid Table 1 Light" w:semiHidden="1" w:unhideWhenUsed="1"/>
-    <w:lsdException w:name="Grid Table 2" w:semiHidden="1" w:unhideWhenUsed="1"/>
-    <w:lsdException w:name="Grid Table 3" w:semiHidden="1" w:unhideWhenUsed="1"/>
     <w:lsdException w:name="Grid Table 4" w:uiPriority="49"/>
     <w:lsdException w:name="Grid Table 5 Dark" w:uiPriority="50"/>
     <w:lsdException w:name="Grid Table 6 Colorful" w:uiPriority="51"/>

</xml_diff>

<commit_message>
corrections to Ex 6
</commit_message>
<xml_diff>
--- a/lab-source/06-even-more-spark.docx
+++ b/lab-source/06-even-more-spark.docx
@@ -251,17 +251,8 @@
           <w:sz w:val="20"/>
         </w:rPr>
         <w:br/>
-        <w:t xml:space="preserve">cd </w:t>
-      </w:r>
-      <w:proofErr w:type="gramStart"/>
-      <w:r>
-        <w:rPr>
-          <w:rFonts w:ascii="Menlo Regular" w:hAnsi="Menlo Regular" w:cs="Menlo Regular"/>
-          <w:sz w:val="20"/>
-        </w:rPr>
-        <w:t>join</w:t>
-      </w:r>
-      <w:proofErr w:type="gramEnd"/>
+        <w:t>cd join</w:t>
+      </w:r>
     </w:p>
     <w:p>
       <w:pPr>
@@ -306,23 +297,16 @@
           <w:rFonts w:ascii="Menlo Regular" w:hAnsi="Menlo Regular" w:cs="Menlo Regular"/>
           <w:sz w:val="20"/>
         </w:rPr>
-        <w:t>ln -s ~</w:t>
-      </w:r>
-      <w:proofErr w:type="gramStart"/>
-      <w:r>
-        <w:rPr>
-          <w:rFonts w:ascii="Menlo Regular" w:hAnsi="Menlo Regular" w:cs="Menlo Regular"/>
-          <w:sz w:val="20"/>
-        </w:rPr>
-        <w:t>/BigData/datafiles/incidents/sfpd.csv.gz .</w:t>
-      </w:r>
-      <w:proofErr w:type="gramEnd"/>
-      <w:r>
-        <w:rPr>
-          <w:rFonts w:ascii="Menlo Regular" w:hAnsi="Menlo Regular" w:cs="Menlo Regular"/>
-          <w:sz w:val="20"/>
-        </w:rPr>
-        <w:t>/</w:t>
+        <w:t>cp</w:t>
+      </w:r>
+      <w:bookmarkStart w:id="0" w:name="_GoBack"/>
+      <w:bookmarkEnd w:id="0"/>
+      <w:r>
+        <w:rPr>
+          <w:rFonts w:ascii="Menlo Regular" w:hAnsi="Menlo Regular" w:cs="Menlo Regular"/>
+          <w:sz w:val="20"/>
+        </w:rPr>
+        <w:t xml:space="preserve"> ~/BigData/datafiles/incidents/sfpd.csv.gz ./</w:t>
       </w:r>
     </w:p>
     <w:p>
@@ -338,30 +322,14 @@
           <w:rFonts w:ascii="Menlo Regular" w:hAnsi="Menlo Regular" w:cs="Menlo Regular"/>
           <w:sz w:val="20"/>
         </w:rPr>
-        <w:t xml:space="preserve">gunzip </w:t>
-      </w:r>
-      <w:proofErr w:type="gramStart"/>
-      <w:r>
-        <w:rPr>
-          <w:rFonts w:ascii="Menlo Regular" w:hAnsi="Menlo Regular" w:cs="Menlo Regular"/>
-          <w:sz w:val="20"/>
-        </w:rPr>
-        <w:t>sfpd.csv.g</w:t>
-      </w:r>
-      <w:r>
-        <w:rPr>
-          <w:rFonts w:ascii="Menlo Regular" w:hAnsi="Menlo Regular" w:cs="Menlo Regular"/>
-          <w:sz w:val="20"/>
-        </w:rPr>
-        <w:t>zls</w:t>
-      </w:r>
-      <w:proofErr w:type="gramEnd"/>
-      <w:r>
-        <w:rPr>
-          <w:rFonts w:ascii="Menlo Regular" w:hAnsi="Menlo Regular" w:cs="Menlo Regular"/>
-          <w:sz w:val="20"/>
-        </w:rPr>
-        <w:t xml:space="preserve"> jon</w:t>
+        <w:t>gunzip sfpd.csv.g</w:t>
+      </w:r>
+      <w:r>
+        <w:rPr>
+          <w:rFonts w:ascii="Menlo Regular" w:hAnsi="Menlo Regular" w:cs="Menlo Regular"/>
+          <w:sz w:val="20"/>
+        </w:rPr>
+        <w:t>z</w:t>
       </w:r>
     </w:p>
     <w:p>
@@ -377,17 +345,8 @@
           <w:rFonts w:ascii="Menlo Regular" w:hAnsi="Menlo Regular" w:cs="Menlo Regular"/>
           <w:sz w:val="20"/>
         </w:rPr>
-        <w:t>cd</w:t>
-      </w:r>
-      <w:proofErr w:type="gramStart"/>
-      <w:r>
-        <w:rPr>
-          <w:rFonts w:ascii="Menlo Regular" w:hAnsi="Menlo Regular" w:cs="Menlo Regular"/>
-          <w:sz w:val="20"/>
-        </w:rPr>
-        <w:t xml:space="preserve"> ..</w:t>
-      </w:r>
-      <w:proofErr w:type="gramEnd"/>
+        <w:t>cd ..</w:t>
+      </w:r>
     </w:p>
     <w:p>
       <w:pPr>
@@ -431,23 +390,7 @@
           <w:rFonts w:ascii="Menlo Regular" w:hAnsi="Menlo Regular" w:cs="Menlo Regular"/>
           <w:sz w:val="20"/>
         </w:rPr>
-        <w:t>cp ~</w:t>
-      </w:r>
-      <w:proofErr w:type="gramStart"/>
-      <w:r>
-        <w:rPr>
-          <w:rFonts w:ascii="Menlo Regular" w:hAnsi="Menlo Regular" w:cs="Menlo Regular"/>
-          <w:sz w:val="20"/>
-        </w:rPr>
-        <w:t>/BigData/datafiles/wind2014/wd2014.zip .</w:t>
-      </w:r>
-      <w:proofErr w:type="gramEnd"/>
-      <w:r>
-        <w:rPr>
-          <w:rFonts w:ascii="Menlo Regular" w:hAnsi="Menlo Regular" w:cs="Menlo Regular"/>
-          <w:sz w:val="20"/>
-        </w:rPr>
-        <w:t>/</w:t>
+        <w:t>cp ~/BigData/datafiles/wind2014/wd2014.zip ./</w:t>
       </w:r>
     </w:p>
     <w:p>
@@ -479,17 +422,8 @@
           <w:rFonts w:ascii="Menlo Regular" w:hAnsi="Menlo Regular" w:cs="Menlo Regular"/>
           <w:sz w:val="20"/>
         </w:rPr>
-        <w:t>cd</w:t>
-      </w:r>
-      <w:proofErr w:type="gramStart"/>
-      <w:r>
-        <w:rPr>
-          <w:rFonts w:ascii="Menlo Regular" w:hAnsi="Menlo Regular" w:cs="Menlo Regular"/>
-          <w:sz w:val="20"/>
-        </w:rPr>
-        <w:t xml:space="preserve"> ..</w:t>
-      </w:r>
-      <w:proofErr w:type="gramEnd"/>
+        <w:t>cd ..</w:t>
+      </w:r>
       <w:r>
         <w:rPr>
           <w:rFonts w:ascii="Menlo Regular" w:hAnsi="Menlo Regular" w:cs="Menlo Regular"/>
@@ -636,15 +570,7 @@
           <w:rFonts w:ascii="Menlo Regular" w:hAnsi="Menlo Regular" w:cs="Menlo Regular"/>
           <w:sz w:val="20"/>
         </w:rPr>
-        <w:t xml:space="preserve">df = </w:t>
-      </w:r>
-      <w:proofErr w:type="gramStart"/>
-      <w:r>
-        <w:rPr>
-          <w:rFonts w:ascii="Menlo Regular" w:hAnsi="Menlo Regular" w:cs="Menlo Regular"/>
-          <w:sz w:val="20"/>
-        </w:rPr>
-        <w:t>spark</w:t>
+        <w:t>df = spark</w:t>
       </w:r>
       <w:r>
         <w:rPr>
@@ -660,7 +586,6 @@
         </w:rPr>
         <w:t>csv(</w:t>
       </w:r>
-      <w:proofErr w:type="gramEnd"/>
       <w:r>
         <w:rPr>
           <w:rFonts w:ascii="Menlo Regular" w:hAnsi="Menlo Regular" w:cs="Menlo Regular"/>
@@ -837,104 +762,50 @@
           <w:sz w:val="20"/>
           <w:szCs w:val="20"/>
         </w:rPr>
-        <w:t>datafile='/home/big/join/weather/*.csv</w:t>
-      </w:r>
-      <w:proofErr w:type="gramStart"/>
-      <w:r>
-        <w:rPr>
-          <w:rFonts w:ascii="Menlo" w:hAnsi="Menlo" w:cs="Menlo"/>
-          <w:sz w:val="20"/>
-          <w:szCs w:val="20"/>
-        </w:rPr>
-        <w:t>'  #</w:t>
-      </w:r>
-      <w:proofErr w:type="gramEnd"/>
-      <w:r>
-        <w:rPr>
-          <w:rFonts w:ascii="Menlo" w:hAnsi="Menlo" w:cs="Menlo"/>
-          <w:sz w:val="20"/>
-          <w:szCs w:val="20"/>
-        </w:rPr>
-        <w:t>for all files</w:t>
-      </w:r>
-    </w:p>
-    <w:p>
-      <w:pPr>
-        <w:rPr>
-          <w:rFonts w:ascii="Menlo" w:hAnsi="Menlo" w:cs="Menlo"/>
-          <w:sz w:val="20"/>
-          <w:szCs w:val="20"/>
-        </w:rPr>
-      </w:pPr>
-      <w:r>
-        <w:rPr>
-          <w:rFonts w:ascii="Menlo" w:hAnsi="Menlo" w:cs="Menlo"/>
-          <w:sz w:val="20"/>
-          <w:szCs w:val="20"/>
-        </w:rPr>
-        <w:t>datafile='/home/big/join/weather/SF04.csv</w:t>
-      </w:r>
-      <w:proofErr w:type="gramStart"/>
-      <w:r>
-        <w:rPr>
-          <w:rFonts w:ascii="Menlo" w:hAnsi="Menlo" w:cs="Menlo"/>
-          <w:sz w:val="20"/>
-          <w:szCs w:val="20"/>
-        </w:rPr>
-        <w:t>'  #</w:t>
-      </w:r>
-      <w:proofErr w:type="gramEnd"/>
-      <w:r>
-        <w:rPr>
-          <w:rFonts w:ascii="Menlo" w:hAnsi="Menlo" w:cs="Menlo"/>
-          <w:sz w:val="20"/>
-          <w:szCs w:val="20"/>
-        </w:rPr>
-        <w:t>to test on just one file</w:t>
-      </w:r>
-    </w:p>
-    <w:p>
-      <w:pPr>
-        <w:rPr>
-          <w:rFonts w:ascii="Menlo" w:hAnsi="Menlo" w:cs="Menlo"/>
-          <w:sz w:val="20"/>
-          <w:szCs w:val="20"/>
-        </w:rPr>
-      </w:pPr>
-    </w:p>
-    <w:p>
-      <w:pPr>
-        <w:rPr>
-          <w:rFonts w:ascii="Menlo" w:hAnsi="Menlo" w:cs="Menlo"/>
-          <w:sz w:val="20"/>
-          <w:szCs w:val="20"/>
-        </w:rPr>
-      </w:pPr>
-      <w:r>
-        <w:rPr>
-          <w:rFonts w:ascii="Menlo" w:hAnsi="Menlo" w:cs="Menlo"/>
-          <w:sz w:val="20"/>
-          <w:szCs w:val="20"/>
-        </w:rPr>
-        <w:t>conf = SparkConf(</w:t>
-      </w:r>
-      <w:proofErr w:type="gramStart"/>
-      <w:r>
-        <w:rPr>
-          <w:rFonts w:ascii="Menlo" w:hAnsi="Menlo" w:cs="Menlo"/>
-          <w:sz w:val="20"/>
-          <w:szCs w:val="20"/>
-        </w:rPr>
-        <w:t>).setAppName</w:t>
-      </w:r>
-      <w:proofErr w:type="gramEnd"/>
-      <w:r>
-        <w:rPr>
-          <w:rFonts w:ascii="Menlo" w:hAnsi="Menlo" w:cs="Menlo"/>
-          <w:sz w:val="20"/>
-          <w:szCs w:val="20"/>
-        </w:rPr>
-        <w:t>("wind-sfpd")</w:t>
+        <w:t>datafile='/home/big/join/weather/*.csv'  #for all files</w:t>
+      </w:r>
+    </w:p>
+    <w:p>
+      <w:pPr>
+        <w:rPr>
+          <w:rFonts w:ascii="Menlo" w:hAnsi="Menlo" w:cs="Menlo"/>
+          <w:sz w:val="20"/>
+          <w:szCs w:val="20"/>
+        </w:rPr>
+      </w:pPr>
+      <w:r>
+        <w:rPr>
+          <w:rFonts w:ascii="Menlo" w:hAnsi="Menlo" w:cs="Menlo"/>
+          <w:sz w:val="20"/>
+          <w:szCs w:val="20"/>
+        </w:rPr>
+        <w:t>datafile='/home/big/join/weather/SF04.csv'  #to test on just one file</w:t>
+      </w:r>
+    </w:p>
+    <w:p>
+      <w:pPr>
+        <w:rPr>
+          <w:rFonts w:ascii="Menlo" w:hAnsi="Menlo" w:cs="Menlo"/>
+          <w:sz w:val="20"/>
+          <w:szCs w:val="20"/>
+        </w:rPr>
+      </w:pPr>
+    </w:p>
+    <w:p>
+      <w:pPr>
+        <w:rPr>
+          <w:rFonts w:ascii="Menlo" w:hAnsi="Menlo" w:cs="Menlo"/>
+          <w:sz w:val="20"/>
+          <w:szCs w:val="20"/>
+        </w:rPr>
+      </w:pPr>
+      <w:r>
+        <w:rPr>
+          <w:rFonts w:ascii="Menlo" w:hAnsi="Menlo" w:cs="Menlo"/>
+          <w:sz w:val="20"/>
+          <w:szCs w:val="20"/>
+        </w:rPr>
+        <w:t>conf = SparkConf().setAppName("wind-sfpd")</w:t>
       </w:r>
     </w:p>
     <w:p>
@@ -994,39 +865,13 @@
           <w:sz w:val="20"/>
           <w:szCs w:val="20"/>
         </w:rPr>
-        <w:t xml:space="preserve">df = </w:t>
-      </w:r>
-      <w:proofErr w:type="gramStart"/>
-      <w:r>
-        <w:rPr>
-          <w:rFonts w:ascii="Menlo" w:hAnsi="Menlo" w:cs="Menlo"/>
-          <w:sz w:val="20"/>
-          <w:szCs w:val="20"/>
-        </w:rPr>
-        <w:t>sqlc.read</w:t>
-      </w:r>
-      <w:proofErr w:type="gramEnd"/>
-      <w:r>
-        <w:rPr>
-          <w:rFonts w:ascii="Menlo" w:hAnsi="Menlo" w:cs="Menlo"/>
-          <w:sz w:val="20"/>
-          <w:szCs w:val="20"/>
-        </w:rPr>
-        <w:t>.format('com.databricks.spark.csv').options(header='true', inferschema='true').load(datafile)</w:t>
+        <w:t>df = sqlc.read.format('com.databricks.spark.csv').options(header='true', inferschema='true').load(datafile)</w:t>
       </w:r>
     </w:p>
     <w:p/>
     <w:p>
       <w:r>
-        <w:t xml:space="preserve">In order to do our analysis, we need to calculate the average wind speed and temperature for each </w:t>
-      </w:r>
-      <w:proofErr w:type="gramStart"/>
-      <w:r>
-        <w:t>1 hour</w:t>
-      </w:r>
-      <w:proofErr w:type="gramEnd"/>
-      <w:r>
-        <w:t xml:space="preserve"> period, per station. </w:t>
+        <w:t xml:space="preserve">In order to do our analysis, we need to calculate the average wind speed and temperature for each 1 hour period, per station. </w:t>
       </w:r>
     </w:p>
     <w:p>
@@ -1071,7 +916,7 @@
                         <a:effectLst/>
                         <a:extLst>
                           <a:ext uri="{C572A759-6A51-4108-AA02-DFA0A04FC94B}">
-                            <ma14:wrappingTextBoxFlag xmlns="" xmlns:mo="http://schemas.microsoft.com/office/mac/office/2008/main" xmlns:mv="urn:schemas-microsoft-com:mac:vml" xmlns:o="urn:schemas-microsoft-com:office:office" xmlns:v="urn:schemas-microsoft-com:vml" xmlns:w10="urn:schemas-microsoft-com:office:word" xmlns:w="http://schemas.openxmlformats.org/wordprocessingml/2006/main" xmlns:ma14="http://schemas.microsoft.com/office/mac/drawingml/2011/main"/>
+                            <ma14:wrappingTextBoxFlag xmlns:ma14="http://schemas.microsoft.com/office/mac/drawingml/2011/main" xmlns:w="http://schemas.openxmlformats.org/wordprocessingml/2006/main" xmlns:w10="urn:schemas-microsoft-com:office:word" xmlns:v="urn:schemas-microsoft-com:vml" xmlns:o="urn:schemas-microsoft-com:office:office" xmlns:mv="urn:schemas-microsoft-com:mac:vml" xmlns:mo="http://schemas.microsoft.com/office/mac/office/2008/main" xmlns=""/>
                           </a:ext>
                         </a:extLst>
                       </wps:spPr>
@@ -1135,23 +980,7 @@
                                 <w:rFonts w:ascii="Menlo Regular" w:hAnsi="Menlo Regular" w:cs="Menlo Regular"/>
                                 <w:sz w:val="20"/>
                               </w:rPr>
-                              <w:t xml:space="preserve">from </w:t>
-                            </w:r>
-                            <w:proofErr w:type="gramStart"/>
-                            <w:r>
-                              <w:rPr>
-                                <w:rFonts w:ascii="Menlo Regular" w:hAnsi="Menlo Regular" w:cs="Menlo Regular"/>
-                                <w:sz w:val="20"/>
-                              </w:rPr>
-                              <w:t>dateutil.parser</w:t>
-                            </w:r>
-                            <w:proofErr w:type="gramEnd"/>
-                            <w:r>
-                              <w:rPr>
-                                <w:rFonts w:ascii="Menlo Regular" w:hAnsi="Menlo Regular" w:cs="Menlo Regular"/>
-                                <w:sz w:val="20"/>
-                              </w:rPr>
-                              <w:t xml:space="preserve"> import parse</w:t>
+                              <w:t>from dateutil.parser import parse</w:t>
                             </w:r>
                             <w:r>
                               <w:rPr>
@@ -1196,17 +1025,8 @@
                                 <w:rFonts w:ascii="Menlo Regular" w:hAnsi="Menlo Regular" w:cs="Menlo Regular"/>
                                 <w:sz w:val="20"/>
                               </w:rPr>
-                              <w:t xml:space="preserve"># returns </w:t>
+                              <w:t># returns datetime.datetime</w:t>
                             </w:r>
-                            <w:proofErr w:type="gramStart"/>
-                            <w:r>
-                              <w:rPr>
-                                <w:rFonts w:ascii="Menlo Regular" w:hAnsi="Menlo Regular" w:cs="Menlo Regular"/>
-                                <w:sz w:val="20"/>
-                              </w:rPr>
-                              <w:t>datetime.datetime</w:t>
-                            </w:r>
-                            <w:proofErr w:type="gramEnd"/>
                           </w:p>
                           <w:p>
                             <w:pPr>
@@ -1220,21 +1040,7 @@
                                 <w:i/>
                               </w:rPr>
                               <w:br/>
-                              <w:t xml:space="preserve">In our case we want to produce the date and the hour. The following function takes the date given by the CSV and turns it into a tuple of (String, int) where String is the date e.g. “2014-01-01” and </w:t>
-                            </w:r>
-                            <w:proofErr w:type="gramStart"/>
-                            <w:r>
-                              <w:rPr>
-                                <w:i/>
-                              </w:rPr>
-                              <w:t>int  is</w:t>
-                            </w:r>
-                            <w:proofErr w:type="gramEnd"/>
-                            <w:r>
-                              <w:rPr>
-                                <w:i/>
-                              </w:rPr>
-                              <w:t xml:space="preserve"> the hour from 0-23</w:t>
+                              <w:t>In our case we want to produce the date and the hour. The following function takes the date given by the CSV and turns it into a tuple of (String, int) where String is the date e.g. “2014-01-01” and int  is the hour from 0-23</w:t>
                             </w:r>
                             <w:r>
                               <w:rPr>
@@ -1270,23 +1076,7 @@
                                 <w:rFonts w:ascii="Menlo Regular" w:hAnsi="Menlo Regular" w:cs="Menlo Regular"/>
                                 <w:sz w:val="20"/>
                               </w:rPr>
-                              <w:t xml:space="preserve"> = </w:t>
-                            </w:r>
-                            <w:proofErr w:type="gramStart"/>
-                            <w:r>
-                              <w:rPr>
-                                <w:rFonts w:ascii="Menlo Regular" w:hAnsi="Menlo Regular" w:cs="Menlo Regular"/>
-                                <w:sz w:val="20"/>
-                              </w:rPr>
-                              <w:t>parse(</w:t>
-                            </w:r>
-                            <w:proofErr w:type="gramEnd"/>
-                            <w:r>
-                              <w:rPr>
-                                <w:rFonts w:ascii="Menlo Regular" w:hAnsi="Menlo Regular" w:cs="Menlo Regular"/>
-                                <w:sz w:val="20"/>
-                              </w:rPr>
-                              <w:t>s.replace('?',' '))</w:t>
+                              <w:t xml:space="preserve"> = parse(s.replace('?',' '))</w:t>
                             </w:r>
                           </w:p>
                           <w:p>
@@ -1301,17 +1091,8 @@
                                 <w:rFonts w:ascii="Menlo Regular" w:hAnsi="Menlo Regular" w:cs="Menlo Regular"/>
                                 <w:sz w:val="20"/>
                               </w:rPr>
-                              <w:t xml:space="preserve">    hour = </w:t>
+                              <w:t xml:space="preserve">    hour = dt.hour</w:t>
                             </w:r>
-                            <w:proofErr w:type="gramStart"/>
-                            <w:r>
-                              <w:rPr>
-                                <w:rFonts w:ascii="Menlo Regular" w:hAnsi="Menlo Regular" w:cs="Menlo Regular"/>
-                                <w:sz w:val="20"/>
-                              </w:rPr>
-                              <w:t>dt.hour</w:t>
-                            </w:r>
-                            <w:proofErr w:type="gramEnd"/>
                           </w:p>
                           <w:p>
                             <w:pPr>
@@ -1332,30 +1113,14 @@
                                 <w:rFonts w:ascii="Menlo Regular" w:hAnsi="Menlo Regular" w:cs="Menlo Regular"/>
                                 <w:sz w:val="20"/>
                               </w:rPr>
-                              <w:t xml:space="preserve">   return (</w:t>
-                            </w:r>
-                            <w:proofErr w:type="gramStart"/>
-                            <w:r>
-                              <w:rPr>
-                                <w:rFonts w:ascii="Menlo Regular" w:hAnsi="Menlo Regular" w:cs="Menlo Regular"/>
-                                <w:sz w:val="20"/>
-                              </w:rPr>
-                              <w:t>dt</w:t>
+                              <w:t xml:space="preserve">   return (dt</w:t>
                             </w:r>
                             <w:r>
                               <w:rPr>
                                 <w:rFonts w:ascii="Menlo Regular" w:hAnsi="Menlo Regular" w:cs="Menlo Regular"/>
                                 <w:sz w:val="20"/>
                               </w:rPr>
-                              <w:t>.strftime</w:t>
-                            </w:r>
-                            <w:proofErr w:type="gramEnd"/>
-                            <w:r>
-                              <w:rPr>
-                                <w:rFonts w:ascii="Menlo Regular" w:hAnsi="Menlo Regular" w:cs="Menlo Regular"/>
-                                <w:sz w:val="20"/>
-                              </w:rPr>
-                              <w:t>("%Y-%m-%d"), hour)</w:t>
+                              <w:t>.strftime("%Y-%m-%d"), hour)</w:t>
                             </w:r>
                           </w:p>
                           <w:p/>
@@ -1858,7 +1623,7 @@
                         <a:effectLst/>
                         <a:extLst>
                           <a:ext uri="{C572A759-6A51-4108-AA02-DFA0A04FC94B}">
-                            <ma14:wrappingTextBoxFlag xmlns="" xmlns:mo="http://schemas.microsoft.com/office/mac/office/2008/main" xmlns:mv="urn:schemas-microsoft-com:mac:vml" xmlns:o="urn:schemas-microsoft-com:office:office" xmlns:v="urn:schemas-microsoft-com:vml" xmlns:w10="urn:schemas-microsoft-com:office:word" xmlns:w="http://schemas.openxmlformats.org/wordprocessingml/2006/main" xmlns:ma14="http://schemas.microsoft.com/office/mac/drawingml/2011/main"/>
+                            <ma14:wrappingTextBoxFlag xmlns:ma14="http://schemas.microsoft.com/office/mac/drawingml/2011/main" xmlns:w="http://schemas.openxmlformats.org/wordprocessingml/2006/main" xmlns:w10="urn:schemas-microsoft-com:office:word" xmlns:v="urn:schemas-microsoft-com:vml" xmlns:o="urn:schemas-microsoft-com:office:office" xmlns:mv="urn:schemas-microsoft-com:mac:vml" xmlns:mo="http://schemas.microsoft.com/office/mac/office/2008/main" xmlns=""/>
                           </a:ext>
                         </a:extLst>
                       </wps:spPr>
@@ -1967,7 +1732,7 @@
               </wp:anchor>
             </w:drawing>
           </mc:Choice>
-          <mc:Fallback xmlns:mo="http://schemas.microsoft.com/office/mac/office/2008/main" xmlns:mv="urn:schemas-microsoft-com:mac:vml">
+          <mc:Fallback xmlns:mv="urn:schemas-microsoft-com:mac:vml" xmlns:mo="http://schemas.microsoft.com/office/mac/office/2008/main">
             <w:pict>
               <v:shape id="Text Box 11" o:spid="_x0000_s1028" type="#_x0000_t202" style="position:absolute;margin-left:0;margin-top:24.2pt;width:6in;height:90pt;z-index:251659264;visibility:visible;mso-wrap-style:square;mso-height-percent:0;mso-wrap-distance-left:9pt;mso-wrap-distance-top:0;mso-wrap-distance-right:9pt;mso-wrap-distance-bottom:0;mso-position-horizontal:absolute;mso-position-horizontal-relative:text;mso-position-vertical:absolute;mso-position-vertical-relative:text;mso-height-percent:0;mso-height-relative:margin;v-text-anchor:top" o:gfxdata="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" fillcolor="#bfbfbf [2412]" stroked="f">
                 <v:textbox>
@@ -2067,13 +1832,8 @@
     </w:p>
     <w:p/>
     <w:p>
-      <w:proofErr w:type="gramStart"/>
-      <w:r>
-        <w:t>scipy.spatial</w:t>
-      </w:r>
-      <w:proofErr w:type="gramEnd"/>
-      <w:r>
-        <w:t xml:space="preserve"> includes an algorithm KDTree (</w:t>
+      <w:r>
+        <w:t>scipy.spatial includes an algorithm KDTree (</w:t>
       </w:r>
       <w:hyperlink r:id="rId13" w:history="1">
         <w:r>
@@ -2131,991 +1891,629 @@
           <w:rFonts w:ascii="Menlo Regular" w:hAnsi="Menlo Regular" w:cs="Menlo Regular"/>
           <w:sz w:val="22"/>
         </w:rPr>
-        <w:t>, [</w:t>
-      </w:r>
-      <w:proofErr w:type="gramStart"/>
+        <w:t>, [Y,X])</w:t>
+      </w:r>
       <w:r>
         <w:rPr>
           <w:rFonts w:ascii="Menlo Regular" w:hAnsi="Menlo Regular" w:cs="Menlo Regular"/>
           <w:sz w:val="22"/>
         </w:rPr>
-        <w:t>Y,X</w:t>
-      </w:r>
-      <w:proofErr w:type="gramEnd"/>
-      <w:r>
+        <w:br/>
+      </w:r>
+      <w:r>
+        <w:t>then the following snippet will remap that into:</w:t>
+      </w:r>
+    </w:p>
+    <w:p>
+      <w:pPr>
         <w:rPr>
           <w:rFonts w:ascii="Menlo Regular" w:hAnsi="Menlo Regular" w:cs="Menlo Regular"/>
           <w:sz w:val="22"/>
         </w:rPr>
+      </w:pPr>
+      <w:r>
+        <w:rPr>
+          <w:rFonts w:ascii="Menlo Regular" w:hAnsi="Menlo Regular" w:cs="Menlo Regular"/>
+          <w:sz w:val="22"/>
+        </w:rPr>
+        <w:t>(date, hour</w:t>
+      </w:r>
+      <w:r>
+        <w:rPr>
+          <w:rFonts w:ascii="Menlo Regular" w:hAnsi="Menlo Regular" w:cs="Menlo Regular"/>
+          <w:sz w:val="22"/>
+        </w:rPr>
+        <w:t>, location)</w:t>
+      </w:r>
+    </w:p>
+    <w:p>
+      <w:r>
+        <w:t>where location is e.g. SF04.</w:t>
+      </w:r>
+    </w:p>
+    <w:p>
+      <w:pPr>
+        <w:rPr>
+          <w:rFonts w:ascii="Menlo" w:hAnsi="Menlo" w:cs="Menlo"/>
+          <w:sz w:val="20"/>
+          <w:szCs w:val="20"/>
+        </w:rPr>
+      </w:pPr>
+    </w:p>
+    <w:p>
+      <w:pPr>
+        <w:rPr>
+          <w:rFonts w:ascii="Menlo" w:hAnsi="Menlo" w:cs="Menlo"/>
+          <w:sz w:val="20"/>
+          <w:szCs w:val="20"/>
+        </w:rPr>
+      </w:pPr>
+      <w:r>
+        <w:rPr>
+          <w:rFonts w:ascii="Menlo" w:hAnsi="Menlo" w:cs="Menlo"/>
+          <w:sz w:val="20"/>
+          <w:szCs w:val="20"/>
+        </w:rPr>
+        <w:t>from scipy import spatial</w:t>
+      </w:r>
+    </w:p>
+    <w:p>
+      <w:pPr>
+        <w:rPr>
+          <w:rFonts w:ascii="Menlo" w:hAnsi="Menlo" w:cs="Menlo"/>
+          <w:sz w:val="20"/>
+          <w:szCs w:val="20"/>
+        </w:rPr>
+      </w:pPr>
+      <w:r>
+        <w:rPr>
+          <w:rFonts w:ascii="Menlo" w:hAnsi="Menlo" w:cs="Menlo"/>
+          <w:sz w:val="20"/>
+          <w:szCs w:val="20"/>
+        </w:rPr>
+        <w:t>from numpy import array</w:t>
+      </w:r>
+    </w:p>
+    <w:p>
+      <w:pPr>
+        <w:rPr>
+          <w:rFonts w:ascii="Menlo" w:hAnsi="Menlo" w:cs="Menlo"/>
+          <w:sz w:val="20"/>
+          <w:szCs w:val="20"/>
+        </w:rPr>
+      </w:pPr>
+    </w:p>
+    <w:p>
+      <w:pPr>
+        <w:rPr>
+          <w:rFonts w:ascii="Menlo" w:hAnsi="Menlo" w:cs="Menlo"/>
+          <w:sz w:val="20"/>
+          <w:szCs w:val="20"/>
+        </w:rPr>
+      </w:pPr>
+      <w:r>
+        <w:rPr>
+          <w:rFonts w:ascii="Menlo" w:hAnsi="Menlo" w:cs="Menlo"/>
+          <w:sz w:val="20"/>
+          <w:szCs w:val="20"/>
+        </w:rPr>
+        <w:t>latlongs=[[37.7816834,-122.3887657],\</w:t>
+      </w:r>
+    </w:p>
+    <w:p>
+      <w:pPr>
+        <w:rPr>
+          <w:rFonts w:ascii="Menlo" w:hAnsi="Menlo" w:cs="Menlo"/>
+          <w:sz w:val="20"/>
+          <w:szCs w:val="20"/>
+        </w:rPr>
+      </w:pPr>
+      <w:r>
+        <w:rPr>
+          <w:rFonts w:ascii="Menlo" w:hAnsi="Menlo" w:cs="Menlo"/>
+          <w:sz w:val="20"/>
+          <w:szCs w:val="20"/>
+        </w:rPr>
+        <w:t>[37.7469112,-122.4821759],\</w:t>
+      </w:r>
+    </w:p>
+    <w:p>
+      <w:pPr>
+        <w:rPr>
+          <w:rFonts w:ascii="Menlo" w:hAnsi="Menlo" w:cs="Menlo"/>
+          <w:sz w:val="20"/>
+          <w:szCs w:val="20"/>
+        </w:rPr>
+      </w:pPr>
+      <w:r>
+        <w:rPr>
+          <w:rFonts w:ascii="Menlo" w:hAnsi="Menlo" w:cs="Menlo"/>
+          <w:sz w:val="20"/>
+          <w:szCs w:val="20"/>
+        </w:rPr>
+        <w:t>[37.7411022,-120.804151],\</w:t>
+      </w:r>
+    </w:p>
+    <w:p>
+      <w:pPr>
+        <w:rPr>
+          <w:rFonts w:ascii="Menlo" w:hAnsi="Menlo" w:cs="Menlo"/>
+          <w:sz w:val="20"/>
+          <w:szCs w:val="20"/>
+        </w:rPr>
+      </w:pPr>
+      <w:r>
+        <w:rPr>
+          <w:rFonts w:ascii="Menlo" w:hAnsi="Menlo" w:cs="Menlo"/>
+          <w:sz w:val="20"/>
+          <w:szCs w:val="20"/>
+        </w:rPr>
+        <w:t>[37.4834543,-122.3187302],\</w:t>
+      </w:r>
+    </w:p>
+    <w:p>
+      <w:pPr>
+        <w:rPr>
+          <w:rFonts w:ascii="Menlo" w:hAnsi="Menlo" w:cs="Menlo"/>
+          <w:sz w:val="20"/>
+          <w:szCs w:val="20"/>
+        </w:rPr>
+      </w:pPr>
+      <w:r>
+        <w:rPr>
+          <w:rFonts w:ascii="Menlo" w:hAnsi="Menlo" w:cs="Menlo"/>
+          <w:sz w:val="20"/>
+          <w:szCs w:val="20"/>
+        </w:rPr>
+        <w:t>[37.7576436,-122.3916382],\</w:t>
+      </w:r>
+    </w:p>
+    <w:p>
+      <w:pPr>
+        <w:rPr>
+          <w:rFonts w:ascii="Menlo" w:hAnsi="Menlo" w:cs="Menlo"/>
+          <w:sz w:val="20"/>
+          <w:szCs w:val="20"/>
+        </w:rPr>
+      </w:pPr>
+      <w:r>
+        <w:rPr>
+          <w:rFonts w:ascii="Menlo" w:hAnsi="Menlo" w:cs="Menlo"/>
+          <w:sz w:val="20"/>
+          <w:szCs w:val="20"/>
+        </w:rPr>
+        <w:t>[37.7970013,-122.4140409],\</w:t>
+      </w:r>
+    </w:p>
+    <w:p>
+      <w:pPr>
+        <w:rPr>
+          <w:rFonts w:ascii="Menlo" w:hAnsi="Menlo" w:cs="Menlo"/>
+          <w:sz w:val="20"/>
+          <w:szCs w:val="20"/>
+        </w:rPr>
+      </w:pPr>
+      <w:r>
+        <w:rPr>
+          <w:rFonts w:ascii="Menlo" w:hAnsi="Menlo" w:cs="Menlo"/>
+          <w:sz w:val="20"/>
+          <w:szCs w:val="20"/>
+        </w:rPr>
+        <w:t>[37.748496,-122.4567461],\</w:t>
+      </w:r>
+    </w:p>
+    <w:p>
+      <w:pPr>
+        <w:rPr>
+          <w:rFonts w:ascii="Menlo" w:hAnsi="Menlo" w:cs="Menlo"/>
+          <w:sz w:val="20"/>
+          <w:szCs w:val="20"/>
+        </w:rPr>
+      </w:pPr>
+      <w:r>
+        <w:rPr>
+          <w:rFonts w:ascii="Menlo" w:hAnsi="Menlo" w:cs="Menlo"/>
+          <w:sz w:val="20"/>
+          <w:szCs w:val="20"/>
+        </w:rPr>
+        <w:t>[37.7288155,-122.4210133],\</w:t>
+      </w:r>
+    </w:p>
+    <w:p>
+      <w:pPr>
+        <w:rPr>
+          <w:rFonts w:ascii="Menlo" w:hAnsi="Menlo" w:cs="Menlo"/>
+          <w:sz w:val="20"/>
+          <w:szCs w:val="20"/>
+        </w:rPr>
+      </w:pPr>
+      <w:r>
+        <w:rPr>
+          <w:rFonts w:ascii="Menlo" w:hAnsi="Menlo" w:cs="Menlo"/>
+          <w:sz w:val="20"/>
+          <w:szCs w:val="20"/>
+        </w:rPr>
+        <w:t>[37.5839487,-121.9499339],\</w:t>
+      </w:r>
+    </w:p>
+    <w:p>
+      <w:pPr>
+        <w:rPr>
+          <w:rFonts w:ascii="Menlo" w:hAnsi="Menlo" w:cs="Menlo"/>
+          <w:sz w:val="20"/>
+          <w:szCs w:val="20"/>
+        </w:rPr>
+      </w:pPr>
+      <w:r>
+        <w:rPr>
+          <w:rFonts w:ascii="Menlo" w:hAnsi="Menlo" w:cs="Menlo"/>
+          <w:sz w:val="20"/>
+          <w:szCs w:val="20"/>
+        </w:rPr>
+        <w:t>[37.7157156,-122.4145311],\</w:t>
+      </w:r>
+    </w:p>
+    <w:p>
+      <w:pPr>
+        <w:rPr>
+          <w:rFonts w:ascii="Menlo" w:hAnsi="Menlo" w:cs="Menlo"/>
+          <w:sz w:val="20"/>
+          <w:szCs w:val="20"/>
+        </w:rPr>
+      </w:pPr>
+      <w:r>
+        <w:rPr>
+          <w:rFonts w:ascii="Menlo" w:hAnsi="Menlo" w:cs="Menlo"/>
+          <w:sz w:val="20"/>
+          <w:szCs w:val="20"/>
+        </w:rPr>
+        <w:t>[37.7329613,-122.5051491],\</w:t>
+      </w:r>
+    </w:p>
+    <w:p>
+      <w:pPr>
+        <w:rPr>
+          <w:rFonts w:ascii="Menlo" w:hAnsi="Menlo" w:cs="Menlo"/>
+          <w:sz w:val="20"/>
+          <w:szCs w:val="20"/>
+        </w:rPr>
+      </w:pPr>
+      <w:r>
+        <w:rPr>
+          <w:rFonts w:ascii="Menlo" w:hAnsi="Menlo" w:cs="Menlo"/>
+          <w:sz w:val="20"/>
+          <w:szCs w:val="20"/>
+        </w:rPr>
+        <w:t>[37.7575891,-122.3923824],\</w:t>
+      </w:r>
+    </w:p>
+    <w:p>
+      <w:pPr>
+        <w:rPr>
+          <w:rFonts w:ascii="Menlo" w:hAnsi="Menlo" w:cs="Menlo"/>
+          <w:sz w:val="20"/>
+          <w:szCs w:val="20"/>
+        </w:rPr>
+      </w:pPr>
+      <w:r>
+        <w:rPr>
+          <w:rFonts w:ascii="Menlo" w:hAnsi="Menlo" w:cs="Menlo"/>
+          <w:sz w:val="20"/>
+          <w:szCs w:val="20"/>
+        </w:rPr>
+        <w:t>[37.7521169,-122.4497687]]</w:t>
+      </w:r>
+    </w:p>
+    <w:p>
+      <w:pPr>
+        <w:rPr>
+          <w:rFonts w:ascii="Menlo" w:hAnsi="Menlo" w:cs="Menlo"/>
+          <w:sz w:val="20"/>
+          <w:szCs w:val="20"/>
+        </w:rPr>
+      </w:pPr>
+    </w:p>
+    <w:p>
+      <w:pPr>
+        <w:rPr>
+          <w:rFonts w:ascii="Menlo" w:hAnsi="Menlo" w:cs="Menlo"/>
+          <w:sz w:val="20"/>
+          <w:szCs w:val="20"/>
+        </w:rPr>
+      </w:pPr>
+      <w:r>
+        <w:rPr>
+          <w:rFonts w:ascii="Menlo" w:hAnsi="Menlo" w:cs="Menlo"/>
+          <w:sz w:val="20"/>
+          <w:szCs w:val="20"/>
+        </w:rPr>
+        <w:t>locations = ["SF18", "SF04", "SF15", "SF17", "SF36", "SF37", "SF07", "SF11", "SF12", "SF14", "SF16", "SF19", "SF34"]</w:t>
+      </w:r>
+    </w:p>
+    <w:p>
+      <w:pPr>
+        <w:rPr>
+          <w:rFonts w:ascii="Menlo" w:hAnsi="Menlo" w:cs="Menlo"/>
+          <w:sz w:val="20"/>
+          <w:szCs w:val="20"/>
+        </w:rPr>
+      </w:pPr>
+    </w:p>
+    <w:p>
+      <w:pPr>
+        <w:rPr>
+          <w:rFonts w:ascii="Menlo" w:hAnsi="Menlo" w:cs="Menlo"/>
+          <w:sz w:val="20"/>
+          <w:szCs w:val="20"/>
+        </w:rPr>
+      </w:pPr>
+      <w:r>
+        <w:rPr>
+          <w:rFonts w:ascii="Menlo" w:hAnsi="Menlo" w:cs="Menlo"/>
+          <w:sz w:val="20"/>
+          <w:szCs w:val="20"/>
+        </w:rPr>
+        <w:t>def locate(l,index,locations):</w:t>
+      </w:r>
+    </w:p>
+    <w:p>
+      <w:pPr>
+        <w:rPr>
+          <w:rFonts w:ascii="Menlo" w:hAnsi="Menlo" w:cs="Menlo"/>
+          <w:sz w:val="20"/>
+          <w:szCs w:val="20"/>
+        </w:rPr>
+      </w:pPr>
+      <w:r>
+        <w:rPr>
+          <w:rFonts w:ascii="Menlo" w:hAnsi="Menlo" w:cs="Menlo"/>
+          <w:sz w:val="20"/>
+          <w:szCs w:val="20"/>
+        </w:rPr>
+        <w:t xml:space="preserve">    distance,i=index.query(l)</w:t>
+      </w:r>
+    </w:p>
+    <w:p>
+      <w:pPr>
+        <w:rPr>
+          <w:rFonts w:ascii="Menlo" w:hAnsi="Menlo" w:cs="Menlo"/>
+          <w:sz w:val="20"/>
+          <w:szCs w:val="20"/>
+        </w:rPr>
+      </w:pPr>
+      <w:r>
+        <w:rPr>
+          <w:rFonts w:ascii="Menlo" w:hAnsi="Menlo" w:cs="Menlo"/>
+          <w:sz w:val="20"/>
+          <w:szCs w:val="20"/>
+        </w:rPr>
+        <w:t xml:space="preserve">    return locations[i]</w:t>
+      </w:r>
+    </w:p>
+    <w:p/>
+    <w:p>
+      <w:r>
+        <w:t>a=[37.7736224122729,-122.463749926391]</w:t>
+      </w:r>
+    </w:p>
+    <w:p>
+      <w:r>
+        <w:t>locate([37.7736224122729,-122.463749926391],spatial.KDTree(array(latlongs)),locations)</w:t>
+      </w:r>
+    </w:p>
+    <w:p/>
+    <w:p>
+      <w:pPr>
+        <w:rPr>
+          <w:rFonts w:ascii="Menlo Regular" w:hAnsi="Menlo Regular" w:cs="Menlo Regular"/>
+          <w:sz w:val="22"/>
+        </w:rPr>
+      </w:pPr>
+      <w:r>
+        <w:t xml:space="preserve">For example </w:t>
+      </w:r>
+      <w:r>
+        <w:t>the locate() function can be used to</w:t>
+      </w:r>
+      <w:r>
+        <w:t xml:space="preserve"> remap:</w:t>
+      </w:r>
+      <w:r>
+        <w:br/>
+      </w:r>
+      <w:r>
+        <w:rPr>
+          <w:rFonts w:ascii="Menlo Regular" w:hAnsi="Menlo Regular" w:cs="Menlo Regular"/>
+          <w:sz w:val="22"/>
+        </w:rPr>
+        <w:t>(“2014-01-01”,09, [</w:t>
+      </w:r>
+      <w:r>
+        <w:rPr>
+          <w:rFonts w:ascii="Menlo Regular" w:hAnsi="Menlo Regular" w:cs="Menlo Regular"/>
+          <w:sz w:val="22"/>
+        </w:rPr>
+        <w:t>37.4834543,-122.3187302</w:t>
+      </w:r>
+      <w:r>
+        <w:rPr>
+          <w:rFonts w:ascii="Menlo Regular" w:hAnsi="Menlo Regular" w:cs="Menlo Regular"/>
+          <w:sz w:val="22"/>
+        </w:rPr>
         <w:t>])</w:t>
       </w:r>
-      <w:r>
+    </w:p>
+    <w:p>
+      <w:pPr>
         <w:rPr>
           <w:rFonts w:ascii="Menlo Regular" w:hAnsi="Menlo Regular" w:cs="Menlo Regular"/>
           <w:sz w:val="22"/>
         </w:rPr>
+      </w:pPr>
+      <w:r>
+        <w:t xml:space="preserve">to </w:t>
+      </w:r>
+      <w:r>
         <w:br/>
       </w:r>
       <w:r>
-        <w:t>then the following snippet will remap that into:</w:t>
-      </w:r>
-    </w:p>
-    <w:p>
-      <w:pPr>
         <w:rPr>
           <w:rFonts w:ascii="Menlo Regular" w:hAnsi="Menlo Regular" w:cs="Menlo Regular"/>
           <w:sz w:val="22"/>
         </w:rPr>
-      </w:pPr>
+        <w:t>(“2014-01-01”,09,”SF17”)</w:t>
+      </w:r>
+    </w:p>
+    <w:p/>
+    <w:p>
+      <w:r>
+        <w:t>Snippet:</w:t>
+      </w:r>
+      <w:r>
+        <w:t xml:space="preserve"> ~/BigData/code_jw/starters/locations.py</w:t>
+      </w:r>
+    </w:p>
+    <w:p/>
+    <w:p>
+      <w:pPr>
+        <w:rPr>
+          <w:i/>
+        </w:rPr>
+      </w:pPr>
+      <w:r>
+        <w:rPr>
+          <w:i/>
+        </w:rPr>
+        <w:t>I recommend that you filter out only 2014 dates before you apply the location test.</w:t>
+      </w:r>
+    </w:p>
+    <w:p>
+      <w:pPr>
+        <w:rPr>
+          <w:b/>
+        </w:rPr>
+      </w:pPr>
+    </w:p>
+    <w:p>
+      <w:r>
+        <w:t>From there</w:t>
+      </w:r>
+      <w:r>
+        <w:t xml:space="preserve"> it is a simple task to remap this data into:</w:t>
+      </w:r>
+    </w:p>
+    <w:p/>
+    <w:p>
       <w:r>
         <w:rPr>
           <w:rFonts w:ascii="Menlo Regular" w:hAnsi="Menlo Regular" w:cs="Menlo Regular"/>
           <w:sz w:val="22"/>
         </w:rPr>
-        <w:t>(date, hour</w:t>
+        <w:t xml:space="preserve">((date, hour, location), 1) </w:t>
+      </w:r>
+      <w:r>
+        <w:br/>
+      </w:r>
+      <w:r>
+        <w:br/>
+      </w:r>
+      <w:r>
+        <w:t xml:space="preserve">and then count using </w:t>
       </w:r>
       <w:r>
         <w:rPr>
           <w:rFonts w:ascii="Menlo Regular" w:hAnsi="Menlo Regular" w:cs="Menlo Regular"/>
           <w:sz w:val="22"/>
         </w:rPr>
-        <w:t>, location)</w:t>
-      </w:r>
-    </w:p>
-    <w:p>
-      <w:r>
-        <w:t>where location is e.g. SF04.</w:t>
-      </w:r>
-    </w:p>
-    <w:p>
-      <w:pPr>
-        <w:rPr>
-          <w:rFonts w:ascii="Menlo" w:hAnsi="Menlo" w:cs="Menlo"/>
-          <w:sz w:val="20"/>
-          <w:szCs w:val="20"/>
-        </w:rPr>
-      </w:pPr>
-    </w:p>
-    <w:p>
-      <w:pPr>
-        <w:rPr>
-          <w:rFonts w:ascii="Menlo" w:hAnsi="Menlo" w:cs="Menlo"/>
-          <w:sz w:val="20"/>
-          <w:szCs w:val="20"/>
-        </w:rPr>
-      </w:pPr>
-      <w:r>
-        <w:rPr>
-          <w:rFonts w:ascii="Menlo" w:hAnsi="Menlo" w:cs="Menlo"/>
-          <w:sz w:val="20"/>
-          <w:szCs w:val="20"/>
-        </w:rPr>
-        <w:t>from scipy import spatial</w:t>
-      </w:r>
-    </w:p>
-    <w:p>
-      <w:pPr>
-        <w:rPr>
-          <w:rFonts w:ascii="Menlo" w:hAnsi="Menlo" w:cs="Menlo"/>
-          <w:sz w:val="20"/>
-          <w:szCs w:val="20"/>
-        </w:rPr>
-      </w:pPr>
-      <w:r>
-        <w:rPr>
-          <w:rFonts w:ascii="Menlo" w:hAnsi="Menlo" w:cs="Menlo"/>
-          <w:sz w:val="20"/>
-          <w:szCs w:val="20"/>
-        </w:rPr>
-        <w:t>from numpy import array</w:t>
-      </w:r>
-    </w:p>
-    <w:p>
-      <w:pPr>
-        <w:rPr>
-          <w:rFonts w:ascii="Menlo" w:hAnsi="Menlo" w:cs="Menlo"/>
-          <w:sz w:val="20"/>
-          <w:szCs w:val="20"/>
-        </w:rPr>
-      </w:pPr>
-    </w:p>
-    <w:p>
-      <w:pPr>
-        <w:rPr>
-          <w:rFonts w:ascii="Menlo" w:hAnsi="Menlo" w:cs="Menlo"/>
-          <w:sz w:val="20"/>
-          <w:szCs w:val="20"/>
-        </w:rPr>
-      </w:pPr>
-      <w:r>
-        <w:rPr>
-          <w:rFonts w:ascii="Menlo" w:hAnsi="Menlo" w:cs="Menlo"/>
-          <w:sz w:val="20"/>
-          <w:szCs w:val="20"/>
-        </w:rPr>
-        <w:t>latlongs</w:t>
-      </w:r>
-      <w:proofErr w:type="gramStart"/>
-      <w:r>
-        <w:rPr>
-          <w:rFonts w:ascii="Menlo" w:hAnsi="Menlo" w:cs="Menlo"/>
-          <w:sz w:val="20"/>
-          <w:szCs w:val="20"/>
-        </w:rPr>
-        <w:t>=[</w:t>
-      </w:r>
-      <w:proofErr w:type="gramEnd"/>
-      <w:r>
-        <w:rPr>
-          <w:rFonts w:ascii="Menlo" w:hAnsi="Menlo" w:cs="Menlo"/>
-          <w:sz w:val="20"/>
-          <w:szCs w:val="20"/>
-        </w:rPr>
-        <w:t>[37.7816834,-122.3887657],\</w:t>
-      </w:r>
-    </w:p>
-    <w:p>
-      <w:pPr>
-        <w:rPr>
-          <w:rFonts w:ascii="Menlo" w:hAnsi="Menlo" w:cs="Menlo"/>
-          <w:sz w:val="20"/>
-          <w:szCs w:val="20"/>
-        </w:rPr>
-      </w:pPr>
-      <w:r>
-        <w:rPr>
-          <w:rFonts w:ascii="Menlo" w:hAnsi="Menlo" w:cs="Menlo"/>
-          <w:sz w:val="20"/>
-          <w:szCs w:val="20"/>
-        </w:rPr>
-        <w:t>[37.</w:t>
-      </w:r>
-      <w:proofErr w:type="gramStart"/>
-      <w:r>
-        <w:rPr>
-          <w:rFonts w:ascii="Menlo" w:hAnsi="Menlo" w:cs="Menlo"/>
-          <w:sz w:val="20"/>
-          <w:szCs w:val="20"/>
-        </w:rPr>
-        <w:t>7469112,-</w:t>
-      </w:r>
-      <w:proofErr w:type="gramEnd"/>
-      <w:r>
-        <w:rPr>
-          <w:rFonts w:ascii="Menlo" w:hAnsi="Menlo" w:cs="Menlo"/>
-          <w:sz w:val="20"/>
-          <w:szCs w:val="20"/>
-        </w:rPr>
-        <w:t>122.4821759],\</w:t>
-      </w:r>
-    </w:p>
-    <w:p>
-      <w:pPr>
-        <w:rPr>
-          <w:rFonts w:ascii="Menlo" w:hAnsi="Menlo" w:cs="Menlo"/>
-          <w:sz w:val="20"/>
-          <w:szCs w:val="20"/>
-        </w:rPr>
-      </w:pPr>
-      <w:r>
-        <w:rPr>
-          <w:rFonts w:ascii="Menlo" w:hAnsi="Menlo" w:cs="Menlo"/>
-          <w:sz w:val="20"/>
-          <w:szCs w:val="20"/>
-        </w:rPr>
-        <w:t>[37.</w:t>
-      </w:r>
-      <w:proofErr w:type="gramStart"/>
-      <w:r>
-        <w:rPr>
-          <w:rFonts w:ascii="Menlo" w:hAnsi="Menlo" w:cs="Menlo"/>
-          <w:sz w:val="20"/>
-          <w:szCs w:val="20"/>
-        </w:rPr>
-        <w:t>7411022,-</w:t>
-      </w:r>
-      <w:proofErr w:type="gramEnd"/>
-      <w:r>
-        <w:rPr>
-          <w:rFonts w:ascii="Menlo" w:hAnsi="Menlo" w:cs="Menlo"/>
-          <w:sz w:val="20"/>
-          <w:szCs w:val="20"/>
-        </w:rPr>
-        <w:t>120.804151],\</w:t>
-      </w:r>
-    </w:p>
-    <w:p>
-      <w:pPr>
-        <w:rPr>
-          <w:rFonts w:ascii="Menlo" w:hAnsi="Menlo" w:cs="Menlo"/>
-          <w:sz w:val="20"/>
-          <w:szCs w:val="20"/>
-        </w:rPr>
-      </w:pPr>
-      <w:r>
-        <w:rPr>
-          <w:rFonts w:ascii="Menlo" w:hAnsi="Menlo" w:cs="Menlo"/>
-          <w:sz w:val="20"/>
-          <w:szCs w:val="20"/>
-        </w:rPr>
-        <w:t>[37.</w:t>
-      </w:r>
-      <w:proofErr w:type="gramStart"/>
-      <w:r>
-        <w:rPr>
-          <w:rFonts w:ascii="Menlo" w:hAnsi="Menlo" w:cs="Menlo"/>
-          <w:sz w:val="20"/>
-          <w:szCs w:val="20"/>
-        </w:rPr>
-        <w:t>4834543,-</w:t>
-      </w:r>
-      <w:proofErr w:type="gramEnd"/>
-      <w:r>
-        <w:rPr>
-          <w:rFonts w:ascii="Menlo" w:hAnsi="Menlo" w:cs="Menlo"/>
-          <w:sz w:val="20"/>
-          <w:szCs w:val="20"/>
-        </w:rPr>
-        <w:t>122.3187302],\</w:t>
-      </w:r>
-    </w:p>
-    <w:p>
-      <w:pPr>
-        <w:rPr>
-          <w:rFonts w:ascii="Menlo" w:hAnsi="Menlo" w:cs="Menlo"/>
-          <w:sz w:val="20"/>
-          <w:szCs w:val="20"/>
-        </w:rPr>
-      </w:pPr>
-      <w:r>
-        <w:rPr>
-          <w:rFonts w:ascii="Menlo" w:hAnsi="Menlo" w:cs="Menlo"/>
-          <w:sz w:val="20"/>
-          <w:szCs w:val="20"/>
-        </w:rPr>
-        <w:t>[37.</w:t>
-      </w:r>
-      <w:proofErr w:type="gramStart"/>
-      <w:r>
-        <w:rPr>
-          <w:rFonts w:ascii="Menlo" w:hAnsi="Menlo" w:cs="Menlo"/>
-          <w:sz w:val="20"/>
-          <w:szCs w:val="20"/>
-        </w:rPr>
-        <w:t>7576436,-</w:t>
-      </w:r>
-      <w:proofErr w:type="gramEnd"/>
-      <w:r>
-        <w:rPr>
-          <w:rFonts w:ascii="Menlo" w:hAnsi="Menlo" w:cs="Menlo"/>
-          <w:sz w:val="20"/>
-          <w:szCs w:val="20"/>
-        </w:rPr>
-        <w:t>122.3916382],\</w:t>
-      </w:r>
-    </w:p>
-    <w:p>
-      <w:pPr>
-        <w:rPr>
-          <w:rFonts w:ascii="Menlo" w:hAnsi="Menlo" w:cs="Menlo"/>
-          <w:sz w:val="20"/>
-          <w:szCs w:val="20"/>
-        </w:rPr>
-      </w:pPr>
-      <w:r>
-        <w:rPr>
-          <w:rFonts w:ascii="Menlo" w:hAnsi="Menlo" w:cs="Menlo"/>
-          <w:sz w:val="20"/>
-          <w:szCs w:val="20"/>
-        </w:rPr>
-        <w:t>[37.</w:t>
-      </w:r>
-      <w:proofErr w:type="gramStart"/>
-      <w:r>
-        <w:rPr>
-          <w:rFonts w:ascii="Menlo" w:hAnsi="Menlo" w:cs="Menlo"/>
-          <w:sz w:val="20"/>
-          <w:szCs w:val="20"/>
-        </w:rPr>
-        <w:t>7970013,-</w:t>
-      </w:r>
-      <w:proofErr w:type="gramEnd"/>
-      <w:r>
-        <w:rPr>
-          <w:rFonts w:ascii="Menlo" w:hAnsi="Menlo" w:cs="Menlo"/>
-          <w:sz w:val="20"/>
-          <w:szCs w:val="20"/>
-        </w:rPr>
-        <w:t>122.4140409],\</w:t>
-      </w:r>
-    </w:p>
-    <w:p>
-      <w:pPr>
-        <w:rPr>
-          <w:rFonts w:ascii="Menlo" w:hAnsi="Menlo" w:cs="Menlo"/>
-          <w:sz w:val="20"/>
-          <w:szCs w:val="20"/>
-        </w:rPr>
-      </w:pPr>
-      <w:r>
-        <w:rPr>
-          <w:rFonts w:ascii="Menlo" w:hAnsi="Menlo" w:cs="Menlo"/>
-          <w:sz w:val="20"/>
-          <w:szCs w:val="20"/>
-        </w:rPr>
-        <w:t>[37.</w:t>
-      </w:r>
-      <w:proofErr w:type="gramStart"/>
-      <w:r>
-        <w:rPr>
-          <w:rFonts w:ascii="Menlo" w:hAnsi="Menlo" w:cs="Menlo"/>
-          <w:sz w:val="20"/>
-          <w:szCs w:val="20"/>
-        </w:rPr>
-        <w:t>748496,-</w:t>
-      </w:r>
-      <w:proofErr w:type="gramEnd"/>
-      <w:r>
-        <w:rPr>
-          <w:rFonts w:ascii="Menlo" w:hAnsi="Menlo" w:cs="Menlo"/>
-          <w:sz w:val="20"/>
-          <w:szCs w:val="20"/>
-        </w:rPr>
-        <w:t>122.4567461],\</w:t>
-      </w:r>
-    </w:p>
-    <w:p>
-      <w:pPr>
-        <w:rPr>
-          <w:rFonts w:ascii="Menlo" w:hAnsi="Menlo" w:cs="Menlo"/>
-          <w:sz w:val="20"/>
-          <w:szCs w:val="20"/>
-        </w:rPr>
-      </w:pPr>
-      <w:r>
-        <w:rPr>
-          <w:rFonts w:ascii="Menlo" w:hAnsi="Menlo" w:cs="Menlo"/>
-          <w:sz w:val="20"/>
-          <w:szCs w:val="20"/>
-        </w:rPr>
-        <w:t>[37.</w:t>
-      </w:r>
-      <w:proofErr w:type="gramStart"/>
-      <w:r>
-        <w:rPr>
-          <w:rFonts w:ascii="Menlo" w:hAnsi="Menlo" w:cs="Menlo"/>
-          <w:sz w:val="20"/>
-          <w:szCs w:val="20"/>
-        </w:rPr>
-        <w:t>7288155,-</w:t>
-      </w:r>
-      <w:proofErr w:type="gramEnd"/>
-      <w:r>
-        <w:rPr>
-          <w:rFonts w:ascii="Menlo" w:hAnsi="Menlo" w:cs="Menlo"/>
-          <w:sz w:val="20"/>
-          <w:szCs w:val="20"/>
-        </w:rPr>
-        <w:t>122.4210133],\</w:t>
-      </w:r>
-    </w:p>
-    <w:p>
-      <w:pPr>
-        <w:rPr>
-          <w:rFonts w:ascii="Menlo" w:hAnsi="Menlo" w:cs="Menlo"/>
-          <w:sz w:val="20"/>
-          <w:szCs w:val="20"/>
-        </w:rPr>
-      </w:pPr>
-      <w:r>
-        <w:rPr>
-          <w:rFonts w:ascii="Menlo" w:hAnsi="Menlo" w:cs="Menlo"/>
-          <w:sz w:val="20"/>
-          <w:szCs w:val="20"/>
-        </w:rPr>
-        <w:t>[37.</w:t>
-      </w:r>
-      <w:proofErr w:type="gramStart"/>
-      <w:r>
-        <w:rPr>
-          <w:rFonts w:ascii="Menlo" w:hAnsi="Menlo" w:cs="Menlo"/>
-          <w:sz w:val="20"/>
-          <w:szCs w:val="20"/>
-        </w:rPr>
-        <w:t>5839487,-</w:t>
-      </w:r>
-      <w:proofErr w:type="gramEnd"/>
-      <w:r>
-        <w:rPr>
-          <w:rFonts w:ascii="Menlo" w:hAnsi="Menlo" w:cs="Menlo"/>
-          <w:sz w:val="20"/>
-          <w:szCs w:val="20"/>
-        </w:rPr>
-        <w:t>121.9499339],\</w:t>
-      </w:r>
-    </w:p>
-    <w:p>
-      <w:pPr>
-        <w:rPr>
-          <w:rFonts w:ascii="Menlo" w:hAnsi="Menlo" w:cs="Menlo"/>
-          <w:sz w:val="20"/>
-          <w:szCs w:val="20"/>
-        </w:rPr>
-      </w:pPr>
-      <w:r>
-        <w:rPr>
-          <w:rFonts w:ascii="Menlo" w:hAnsi="Menlo" w:cs="Menlo"/>
-          <w:sz w:val="20"/>
-          <w:szCs w:val="20"/>
-        </w:rPr>
-        <w:t>[37.</w:t>
-      </w:r>
-      <w:proofErr w:type="gramStart"/>
-      <w:r>
-        <w:rPr>
-          <w:rFonts w:ascii="Menlo" w:hAnsi="Menlo" w:cs="Menlo"/>
-          <w:sz w:val="20"/>
-          <w:szCs w:val="20"/>
-        </w:rPr>
-        <w:t>7157156,-</w:t>
-      </w:r>
-      <w:proofErr w:type="gramEnd"/>
-      <w:r>
-        <w:rPr>
-          <w:rFonts w:ascii="Menlo" w:hAnsi="Menlo" w:cs="Menlo"/>
-          <w:sz w:val="20"/>
-          <w:szCs w:val="20"/>
-        </w:rPr>
-        <w:t>122.4145311],\</w:t>
-      </w:r>
-    </w:p>
-    <w:p>
-      <w:pPr>
-        <w:rPr>
-          <w:rFonts w:ascii="Menlo" w:hAnsi="Menlo" w:cs="Menlo"/>
-          <w:sz w:val="20"/>
-          <w:szCs w:val="20"/>
-        </w:rPr>
-      </w:pPr>
-      <w:r>
-        <w:rPr>
-          <w:rFonts w:ascii="Menlo" w:hAnsi="Menlo" w:cs="Menlo"/>
-          <w:sz w:val="20"/>
-          <w:szCs w:val="20"/>
-        </w:rPr>
-        <w:t>[37.</w:t>
-      </w:r>
-      <w:proofErr w:type="gramStart"/>
-      <w:r>
-        <w:rPr>
-          <w:rFonts w:ascii="Menlo" w:hAnsi="Menlo" w:cs="Menlo"/>
-          <w:sz w:val="20"/>
-          <w:szCs w:val="20"/>
-        </w:rPr>
-        <w:t>7329613,-</w:t>
-      </w:r>
-      <w:proofErr w:type="gramEnd"/>
-      <w:r>
-        <w:rPr>
-          <w:rFonts w:ascii="Menlo" w:hAnsi="Menlo" w:cs="Menlo"/>
-          <w:sz w:val="20"/>
-          <w:szCs w:val="20"/>
-        </w:rPr>
-        <w:t>122.5051491],\</w:t>
-      </w:r>
-    </w:p>
-    <w:p>
-      <w:pPr>
-        <w:rPr>
-          <w:rFonts w:ascii="Menlo" w:hAnsi="Menlo" w:cs="Menlo"/>
-          <w:sz w:val="20"/>
-          <w:szCs w:val="20"/>
-        </w:rPr>
-      </w:pPr>
-      <w:r>
-        <w:rPr>
-          <w:rFonts w:ascii="Menlo" w:hAnsi="Menlo" w:cs="Menlo"/>
-          <w:sz w:val="20"/>
-          <w:szCs w:val="20"/>
-        </w:rPr>
-        <w:t>[37.</w:t>
-      </w:r>
-      <w:proofErr w:type="gramStart"/>
-      <w:r>
-        <w:rPr>
-          <w:rFonts w:ascii="Menlo" w:hAnsi="Menlo" w:cs="Menlo"/>
-          <w:sz w:val="20"/>
-          <w:szCs w:val="20"/>
-        </w:rPr>
-        <w:t>7575891,-</w:t>
-      </w:r>
-      <w:proofErr w:type="gramEnd"/>
-      <w:r>
-        <w:rPr>
-          <w:rFonts w:ascii="Menlo" w:hAnsi="Menlo" w:cs="Menlo"/>
-          <w:sz w:val="20"/>
-          <w:szCs w:val="20"/>
-        </w:rPr>
-        <w:t>122.3923824],\</w:t>
-      </w:r>
-    </w:p>
-    <w:p>
-      <w:pPr>
-        <w:rPr>
-          <w:rFonts w:ascii="Menlo" w:hAnsi="Menlo" w:cs="Menlo"/>
-          <w:sz w:val="20"/>
-          <w:szCs w:val="20"/>
-        </w:rPr>
-      </w:pPr>
-      <w:r>
-        <w:rPr>
-          <w:rFonts w:ascii="Menlo" w:hAnsi="Menlo" w:cs="Menlo"/>
-          <w:sz w:val="20"/>
-          <w:szCs w:val="20"/>
-        </w:rPr>
-        <w:t>[37.</w:t>
-      </w:r>
-      <w:proofErr w:type="gramStart"/>
-      <w:r>
-        <w:rPr>
-          <w:rFonts w:ascii="Menlo" w:hAnsi="Menlo" w:cs="Menlo"/>
-          <w:sz w:val="20"/>
-          <w:szCs w:val="20"/>
-        </w:rPr>
-        <w:t>7521169,-</w:t>
-      </w:r>
-      <w:proofErr w:type="gramEnd"/>
-      <w:r>
-        <w:rPr>
-          <w:rFonts w:ascii="Menlo" w:hAnsi="Menlo" w:cs="Menlo"/>
-          <w:sz w:val="20"/>
-          <w:szCs w:val="20"/>
-        </w:rPr>
-        <w:t>122.4497687]]</w:t>
-      </w:r>
-    </w:p>
-    <w:p>
-      <w:pPr>
-        <w:rPr>
-          <w:rFonts w:ascii="Menlo" w:hAnsi="Menlo" w:cs="Menlo"/>
-          <w:sz w:val="20"/>
-          <w:szCs w:val="20"/>
-        </w:rPr>
-      </w:pPr>
-    </w:p>
-    <w:p>
-      <w:pPr>
-        <w:rPr>
-          <w:rFonts w:ascii="Menlo" w:hAnsi="Menlo" w:cs="Menlo"/>
-          <w:sz w:val="20"/>
-          <w:szCs w:val="20"/>
-        </w:rPr>
-      </w:pPr>
-      <w:r>
-        <w:rPr>
-          <w:rFonts w:ascii="Menlo" w:hAnsi="Menlo" w:cs="Menlo"/>
-          <w:sz w:val="20"/>
-          <w:szCs w:val="20"/>
-        </w:rPr>
-        <w:t>locations = ["SF18", "SF04", "SF15", "SF17", "SF36", "SF37", "SF07", "SF11", "SF12", "SF14", "SF16", "SF19", "SF34"]</w:t>
-      </w:r>
-    </w:p>
-    <w:p>
-      <w:pPr>
-        <w:rPr>
-          <w:rFonts w:ascii="Menlo" w:hAnsi="Menlo" w:cs="Menlo"/>
-          <w:sz w:val="20"/>
-          <w:szCs w:val="20"/>
-        </w:rPr>
-      </w:pPr>
-    </w:p>
-    <w:p>
-      <w:pPr>
-        <w:rPr>
-          <w:rFonts w:ascii="Menlo" w:hAnsi="Menlo" w:cs="Menlo"/>
-          <w:sz w:val="20"/>
-          <w:szCs w:val="20"/>
-        </w:rPr>
-      </w:pPr>
-      <w:r>
-        <w:rPr>
-          <w:rFonts w:ascii="Menlo" w:hAnsi="Menlo" w:cs="Menlo"/>
-          <w:sz w:val="20"/>
-          <w:szCs w:val="20"/>
-        </w:rPr>
-        <w:t>def locate(</w:t>
-      </w:r>
-      <w:proofErr w:type="gramStart"/>
-      <w:r>
-        <w:rPr>
-          <w:rFonts w:ascii="Menlo" w:hAnsi="Menlo" w:cs="Menlo"/>
-          <w:sz w:val="20"/>
-          <w:szCs w:val="20"/>
-        </w:rPr>
-        <w:t>l,index</w:t>
-      </w:r>
-      <w:proofErr w:type="gramEnd"/>
-      <w:r>
-        <w:rPr>
-          <w:rFonts w:ascii="Menlo" w:hAnsi="Menlo" w:cs="Menlo"/>
-          <w:sz w:val="20"/>
-          <w:szCs w:val="20"/>
-        </w:rPr>
-        <w:t>,locations):</w:t>
-      </w:r>
-    </w:p>
-    <w:p>
-      <w:pPr>
-        <w:rPr>
-          <w:rFonts w:ascii="Menlo" w:hAnsi="Menlo" w:cs="Menlo"/>
-          <w:sz w:val="20"/>
-          <w:szCs w:val="20"/>
-        </w:rPr>
-      </w:pPr>
-      <w:r>
-        <w:rPr>
-          <w:rFonts w:ascii="Menlo" w:hAnsi="Menlo" w:cs="Menlo"/>
-          <w:sz w:val="20"/>
-          <w:szCs w:val="20"/>
-        </w:rPr>
-        <w:t xml:space="preserve">    </w:t>
-      </w:r>
-      <w:proofErr w:type="gramStart"/>
-      <w:r>
-        <w:rPr>
-          <w:rFonts w:ascii="Menlo" w:hAnsi="Menlo" w:cs="Menlo"/>
-          <w:sz w:val="20"/>
-          <w:szCs w:val="20"/>
-        </w:rPr>
-        <w:t>distance,i</w:t>
-      </w:r>
-      <w:proofErr w:type="gramEnd"/>
-      <w:r>
-        <w:rPr>
-          <w:rFonts w:ascii="Menlo" w:hAnsi="Menlo" w:cs="Menlo"/>
-          <w:sz w:val="20"/>
-          <w:szCs w:val="20"/>
-        </w:rPr>
-        <w:t>=index.query(l)</w:t>
-      </w:r>
-    </w:p>
-    <w:p>
-      <w:pPr>
-        <w:rPr>
-          <w:rFonts w:ascii="Menlo" w:hAnsi="Menlo" w:cs="Menlo"/>
-          <w:sz w:val="20"/>
-          <w:szCs w:val="20"/>
-        </w:rPr>
-      </w:pPr>
-      <w:r>
-        <w:rPr>
-          <w:rFonts w:ascii="Menlo" w:hAnsi="Menlo" w:cs="Menlo"/>
-          <w:sz w:val="20"/>
-          <w:szCs w:val="20"/>
-        </w:rPr>
-        <w:t xml:space="preserve">    return locations[i]</w:t>
+        <w:t>reduceByKey</w:t>
+      </w:r>
+      <w:r>
+        <w:t xml:space="preserve">. </w:t>
       </w:r>
     </w:p>
     <w:p/>
     <w:p>
-      <w:r>
-        <w:t>a</w:t>
-      </w:r>
-      <w:proofErr w:type="gramStart"/>
-      <w:r>
-        <w:t>=[</w:t>
-      </w:r>
-      <w:proofErr w:type="gramEnd"/>
-      <w:r>
-        <w:t>37.7736224122729,-122.463749926391]</w:t>
-      </w:r>
-    </w:p>
-    <w:p>
-      <w:r>
-        <w:t>locate([37.</w:t>
-      </w:r>
-      <w:proofErr w:type="gramStart"/>
-      <w:r>
-        <w:t>7736224122729,-</w:t>
-      </w:r>
-      <w:proofErr w:type="gramEnd"/>
-      <w:r>
-        <w:t>122.463749926391],spatial.KDTree(array(latlongs)),locations)</w:t>
+      <w:pPr>
+        <w:rPr>
+          <w:rStyle w:val="Hyperlink"/>
+        </w:rPr>
+      </w:pPr>
+      <w:r>
+        <w:t>If you get s</w:t>
+      </w:r>
+      <w:r>
+        <w:t>tuck, there is some code</w:t>
+      </w:r>
+      <w:r>
+        <w:t xml:space="preserve"> here: </w:t>
+      </w:r>
+      <w:hyperlink r:id="rId14" w:history="1"/>
+    </w:p>
+    <w:p>
+      <w:r>
+        <w:t>~/BigData/code_jw/</w:t>
+      </w:r>
+      <w:r>
+        <w:t>solutions/</w:t>
+      </w:r>
+      <w:r>
+        <w:t>wind-sfpd-part-b.py</w:t>
+      </w:r>
+      <w:r>
+        <w:br/>
+      </w:r>
+    </w:p>
+    <w:p>
+      <w:r>
+        <w:br w:type="column"/>
+      </w:r>
+    </w:p>
+    <w:p>
+      <w:pPr>
+        <w:rPr>
+          <w:b/>
+        </w:rPr>
+      </w:pPr>
+      <w:r>
+        <w:rPr>
+          <w:b/>
+        </w:rPr>
+        <w:t>PART C – Joining the data and looking for correlations.</w:t>
+      </w:r>
+      <w:r>
+        <w:rPr>
+          <w:b/>
+        </w:rPr>
+        <w:br/>
+      </w:r>
+    </w:p>
+    <w:p>
+      <w:r>
+        <w:t>Fi</w:t>
+      </w:r>
+      <w:r>
+        <w:t xml:space="preserve">nally we need to join this data. Spark has a helpful capability. If you have two RDDs with </w:t>
+      </w:r>
+      <w:r>
+        <w:t xml:space="preserve">the same keys then you can join them. So if you have </w:t>
       </w:r>
     </w:p>
     <w:p/>
     <w:p>
       <w:pPr>
-        <w:rPr>
-          <w:rFonts w:ascii="Menlo Regular" w:hAnsi="Menlo Regular" w:cs="Menlo Regular"/>
-          <w:sz w:val="22"/>
-        </w:rPr>
-      </w:pPr>
-      <w:r>
-        <w:t xml:space="preserve">For example </w:t>
-      </w:r>
-      <w:r>
-        <w:t xml:space="preserve">the </w:t>
-      </w:r>
-      <w:proofErr w:type="gramStart"/>
-      <w:r>
-        <w:t>locate(</w:t>
-      </w:r>
-      <w:proofErr w:type="gramEnd"/>
-      <w:r>
-        <w:t>) function can be used to</w:t>
-      </w:r>
-      <w:r>
-        <w:t xml:space="preserve"> remap:</w:t>
-      </w:r>
-      <w:r>
-        <w:br/>
-      </w:r>
-      <w:r>
-        <w:rPr>
-          <w:rFonts w:ascii="Menlo Regular" w:hAnsi="Menlo Regular" w:cs="Menlo Regular"/>
-          <w:sz w:val="22"/>
-        </w:rPr>
-        <w:t>(“2014-01-01”,09, [</w:t>
-      </w:r>
-      <w:r>
-        <w:rPr>
-          <w:rFonts w:ascii="Menlo Regular" w:hAnsi="Menlo Regular" w:cs="Menlo Regular"/>
-          <w:sz w:val="22"/>
-        </w:rPr>
-        <w:t>37.4834543,-122.3187302</w:t>
-      </w:r>
-      <w:r>
-        <w:rPr>
-          <w:rFonts w:ascii="Menlo Regular" w:hAnsi="Menlo Regular" w:cs="Menlo Regular"/>
-          <w:sz w:val="22"/>
-        </w:rPr>
-        <w:t>])</w:t>
-      </w:r>
-    </w:p>
-    <w:p>
-      <w:pPr>
-        <w:rPr>
-          <w:rFonts w:ascii="Menlo Regular" w:hAnsi="Menlo Regular" w:cs="Menlo Regular"/>
-          <w:sz w:val="22"/>
-        </w:rPr>
-      </w:pPr>
-      <w:r>
-        <w:t xml:space="preserve">to </w:t>
-      </w:r>
-      <w:r>
-        <w:br/>
-      </w:r>
-      <w:r>
-        <w:rPr>
-          <w:rFonts w:ascii="Menlo Regular" w:hAnsi="Menlo Regular" w:cs="Menlo Regular"/>
-          <w:sz w:val="22"/>
-        </w:rPr>
-        <w:t>(“2014-01-01”,09</w:t>
-      </w:r>
-      <w:proofErr w:type="gramStart"/>
-      <w:r>
-        <w:rPr>
-          <w:rFonts w:ascii="Menlo Regular" w:hAnsi="Menlo Regular" w:cs="Menlo Regular"/>
-          <w:sz w:val="22"/>
-        </w:rPr>
-        <w:t>,”SF</w:t>
-      </w:r>
-      <w:proofErr w:type="gramEnd"/>
-      <w:r>
-        <w:rPr>
-          <w:rFonts w:ascii="Menlo Regular" w:hAnsi="Menlo Regular" w:cs="Menlo Regular"/>
-          <w:sz w:val="22"/>
-        </w:rPr>
-        <w:t>17”)</w:t>
+        <w:ind w:firstLine="720"/>
+      </w:pPr>
+      <w:r>
+        <w:t>(k,v) and (k,w) then you will get (k,(v,w))</w:t>
       </w:r>
     </w:p>
     <w:p/>
     <w:p>
       <w:r>
-        <w:t>Snippet:</w:t>
-      </w:r>
-      <w:r>
-        <w:t xml:space="preserve"> ~/BigData/code_jw/starters/locations.py</w:t>
-      </w:r>
-    </w:p>
-    <w:p/>
-    <w:p>
-      <w:pPr>
-        <w:rPr>
-          <w:i/>
-        </w:rPr>
-      </w:pPr>
-      <w:r>
-        <w:rPr>
-          <w:i/>
-        </w:rPr>
-        <w:t>I recommend that you filter out only 2014 dates before you apply the location test.</w:t>
-      </w:r>
-    </w:p>
-    <w:p>
-      <w:pPr>
-        <w:rPr>
-          <w:b/>
-        </w:rPr>
-      </w:pPr>
-    </w:p>
-    <w:p>
-      <w:r>
-        <w:t>From there</w:t>
-      </w:r>
-      <w:r>
-        <w:t xml:space="preserve"> it is a simple task to remap this data into:</w:t>
-      </w:r>
-    </w:p>
-    <w:p/>
-    <w:p>
-      <w:r>
-        <w:rPr>
-          <w:rFonts w:ascii="Menlo Regular" w:hAnsi="Menlo Regular" w:cs="Menlo Regular"/>
-          <w:sz w:val="22"/>
-        </w:rPr>
-        <w:t xml:space="preserve">((date, hour, location), 1) </w:t>
-      </w:r>
-      <w:r>
-        <w:br/>
-      </w:r>
-      <w:r>
-        <w:br/>
-      </w:r>
-      <w:r>
-        <w:t xml:space="preserve">and then count using </w:t>
-      </w:r>
-      <w:r>
-        <w:rPr>
-          <w:rFonts w:ascii="Menlo Regular" w:hAnsi="Menlo Regular" w:cs="Menlo Regular"/>
-          <w:sz w:val="22"/>
-        </w:rPr>
-        <w:t>reduceByKey</w:t>
-      </w:r>
-      <w:r>
-        <w:t xml:space="preserve">. </w:t>
-      </w:r>
-    </w:p>
-    <w:p/>
-    <w:p>
-      <w:pPr>
-        <w:rPr>
-          <w:rStyle w:val="Hyperlink"/>
-        </w:rPr>
-      </w:pPr>
-      <w:r>
-        <w:t>If you get s</w:t>
-      </w:r>
-      <w:r>
-        <w:t>tuck, there is some code</w:t>
-      </w:r>
-      <w:r>
-        <w:t xml:space="preserve"> here: </w:t>
-      </w:r>
-      <w:hyperlink r:id="rId14" w:history="1"/>
-    </w:p>
-    <w:p>
-      <w:r>
-        <w:t>~/BigData/code_jw/</w:t>
-      </w:r>
-      <w:r>
-        <w:t>solutions/</w:t>
-      </w:r>
-      <w:bookmarkStart w:id="0" w:name="_GoBack"/>
-      <w:bookmarkEnd w:id="0"/>
-      <w:r>
-        <w:t>wind-sfpd-part-b.py</w:t>
-      </w:r>
-      <w:r>
-        <w:br/>
-      </w:r>
-    </w:p>
-    <w:p>
-      <w:r>
-        <w:br w:type="column"/>
-      </w:r>
-    </w:p>
-    <w:p>
-      <w:pPr>
-        <w:rPr>
-          <w:b/>
-        </w:rPr>
-      </w:pPr>
-      <w:r>
-        <w:rPr>
-          <w:b/>
-        </w:rPr>
-        <w:t>PART C – Joining the data and looking for correlations.</w:t>
-      </w:r>
-      <w:r>
-        <w:rPr>
-          <w:b/>
-        </w:rPr>
-        <w:br/>
-      </w:r>
-    </w:p>
-    <w:p>
-      <w:proofErr w:type="gramStart"/>
-      <w:r>
-        <w:t>Fi</w:t>
-      </w:r>
-      <w:r>
-        <w:t>nally</w:t>
-      </w:r>
-      <w:proofErr w:type="gramEnd"/>
-      <w:r>
-        <w:t xml:space="preserve"> we need to join this data. Spark has a helpful capability. If you have two RDDs with </w:t>
-      </w:r>
-      <w:r>
-        <w:t xml:space="preserve">the same keys then you can join them. </w:t>
-      </w:r>
-      <w:proofErr w:type="gramStart"/>
-      <w:r>
-        <w:t>So</w:t>
-      </w:r>
-      <w:proofErr w:type="gramEnd"/>
-      <w:r>
-        <w:t xml:space="preserve"> if you have </w:t>
-      </w:r>
-    </w:p>
-    <w:p/>
-    <w:p>
-      <w:pPr>
-        <w:ind w:firstLine="720"/>
-      </w:pPr>
-      <w:r>
-        <w:t>(</w:t>
-      </w:r>
-      <w:proofErr w:type="gramStart"/>
-      <w:r>
-        <w:t>k,v</w:t>
-      </w:r>
-      <w:proofErr w:type="gramEnd"/>
-      <w:r>
-        <w:t>) and (k,w) then you will get (k,(v,w))</w:t>
-      </w:r>
-    </w:p>
-    <w:p/>
-    <w:p>
-      <w:proofErr w:type="gramStart"/>
-      <w:r>
-        <w:t>Finally</w:t>
-      </w:r>
-      <w:proofErr w:type="gramEnd"/>
-      <w:r>
-        <w:t xml:space="preserve"> once you have joined the data you can </w:t>
-      </w:r>
-      <w:r>
-        <w:t xml:space="preserve">try some statistics. Spark has a </w:t>
-      </w:r>
-      <w:proofErr w:type="gramStart"/>
-      <w:r>
-        <w:t>built in</w:t>
-      </w:r>
-      <w:proofErr w:type="gramEnd"/>
-      <w:r>
-        <w:t xml:space="preserve"> test for correlation using either the Pearson or Spearman correlation statistics. </w:t>
+        <w:t xml:space="preserve">Finally once you have joined the data you can </w:t>
+      </w:r>
+      <w:r>
+        <w:t xml:space="preserve">try some statistics. Spark has a built in test for correlation using either the Pearson or Spearman correlation statistics. </w:t>
       </w:r>
     </w:p>
     <w:p/>
@@ -3176,93 +2574,45 @@
           <w:rFonts w:ascii="Menlo Regular" w:hAnsi="Menlo Regular" w:cs="Menlo Regular"/>
           <w:sz w:val="20"/>
         </w:rPr>
-        <w:t xml:space="preserve">joined = </w:t>
-      </w:r>
-      <w:proofErr w:type="gramStart"/>
-      <w:r>
-        <w:rPr>
-          <w:rFonts w:ascii="Menlo Regular" w:hAnsi="Menlo Regular" w:cs="Menlo Regular"/>
-          <w:sz w:val="20"/>
-        </w:rPr>
-        <w:t>windaveraged.join</w:t>
-      </w:r>
-      <w:proofErr w:type="gramEnd"/>
-      <w:r>
-        <w:rPr>
-          <w:rFonts w:ascii="Menlo Regular" w:hAnsi="Menlo Regular" w:cs="Menlo Regular"/>
-          <w:sz w:val="20"/>
-        </w:rPr>
-        <w:t>(incidentsreduced)</w:t>
-      </w:r>
-    </w:p>
-    <w:p>
-      <w:pPr>
-        <w:rPr>
-          <w:rFonts w:ascii="Menlo Regular" w:hAnsi="Menlo Regular" w:cs="Menlo Regular"/>
-          <w:sz w:val="20"/>
-        </w:rPr>
-      </w:pPr>
-    </w:p>
-    <w:p>
-      <w:pPr>
-        <w:rPr>
-          <w:rFonts w:ascii="Menlo Regular" w:hAnsi="Menlo Regular" w:cs="Menlo Regular"/>
-          <w:sz w:val="20"/>
-        </w:rPr>
-      </w:pPr>
-      <w:r>
-        <w:rPr>
-          <w:rFonts w:ascii="Menlo Regular" w:hAnsi="Menlo Regular" w:cs="Menlo Regular"/>
-          <w:sz w:val="20"/>
-        </w:rPr>
-        <w:t xml:space="preserve">from </w:t>
-      </w:r>
-      <w:proofErr w:type="gramStart"/>
-      <w:r>
-        <w:rPr>
-          <w:rFonts w:ascii="Menlo Regular" w:hAnsi="Menlo Regular" w:cs="Menlo Regular"/>
-          <w:sz w:val="20"/>
-        </w:rPr>
-        <w:t>pyspark.mllib</w:t>
-      </w:r>
-      <w:proofErr w:type="gramEnd"/>
-      <w:r>
-        <w:rPr>
-          <w:rFonts w:ascii="Menlo Regular" w:hAnsi="Menlo Regular" w:cs="Menlo Regular"/>
-          <w:sz w:val="20"/>
-        </w:rPr>
-        <w:t>.linalg import Vectors</w:t>
-      </w:r>
-    </w:p>
-    <w:p>
-      <w:pPr>
-        <w:rPr>
-          <w:rFonts w:ascii="Menlo Regular" w:hAnsi="Menlo Regular" w:cs="Menlo Regular"/>
-          <w:sz w:val="20"/>
-        </w:rPr>
-      </w:pPr>
-      <w:r>
-        <w:rPr>
-          <w:rFonts w:ascii="Menlo Regular" w:hAnsi="Menlo Regular" w:cs="Menlo Regular"/>
-          <w:sz w:val="20"/>
-        </w:rPr>
-        <w:t xml:space="preserve">from </w:t>
-      </w:r>
-      <w:proofErr w:type="gramStart"/>
-      <w:r>
-        <w:rPr>
-          <w:rFonts w:ascii="Menlo Regular" w:hAnsi="Menlo Regular" w:cs="Menlo Regular"/>
-          <w:sz w:val="20"/>
-        </w:rPr>
-        <w:t>pyspark.mllib</w:t>
-      </w:r>
-      <w:proofErr w:type="gramEnd"/>
-      <w:r>
-        <w:rPr>
-          <w:rFonts w:ascii="Menlo Regular" w:hAnsi="Menlo Regular" w:cs="Menlo Regular"/>
-          <w:sz w:val="20"/>
-        </w:rPr>
-        <w:t>.stat import Statistics</w:t>
+        <w:t>joined = windaveraged.join(incidentsreduced)</w:t>
+      </w:r>
+    </w:p>
+    <w:p>
+      <w:pPr>
+        <w:rPr>
+          <w:rFonts w:ascii="Menlo Regular" w:hAnsi="Menlo Regular" w:cs="Menlo Regular"/>
+          <w:sz w:val="20"/>
+        </w:rPr>
+      </w:pPr>
+    </w:p>
+    <w:p>
+      <w:pPr>
+        <w:rPr>
+          <w:rFonts w:ascii="Menlo Regular" w:hAnsi="Menlo Regular" w:cs="Menlo Regular"/>
+          <w:sz w:val="20"/>
+        </w:rPr>
+      </w:pPr>
+      <w:r>
+        <w:rPr>
+          <w:rFonts w:ascii="Menlo Regular" w:hAnsi="Menlo Regular" w:cs="Menlo Regular"/>
+          <w:sz w:val="20"/>
+        </w:rPr>
+        <w:t>from pyspark.mllib.linalg import Vectors</w:t>
+      </w:r>
+    </w:p>
+    <w:p>
+      <w:pPr>
+        <w:rPr>
+          <w:rFonts w:ascii="Menlo Regular" w:hAnsi="Menlo Regular" w:cs="Menlo Regular"/>
+          <w:sz w:val="20"/>
+        </w:rPr>
+      </w:pPr>
+      <w:r>
+        <w:rPr>
+          <w:rFonts w:ascii="Menlo Regular" w:hAnsi="Menlo Regular" w:cs="Menlo Regular"/>
+          <w:sz w:val="20"/>
+        </w:rPr>
+        <w:t>from pyspark.mllib.stat import Statistics</w:t>
       </w:r>
     </w:p>
     <w:p>
@@ -3307,47 +2657,22 @@
           <w:rFonts w:ascii="Menlo Regular" w:hAnsi="Menlo Regular" w:cs="Menlo Regular"/>
           <w:sz w:val="20"/>
         </w:rPr>
-        <w:t xml:space="preserve">vecs = </w:t>
-      </w:r>
-      <w:proofErr w:type="gramStart"/>
-      <w:r>
-        <w:rPr>
-          <w:rFonts w:ascii="Menlo Regular" w:hAnsi="Menlo Regular" w:cs="Menlo Regular"/>
-          <w:sz w:val="20"/>
-        </w:rPr>
-        <w:t>joined.map(</w:t>
-      </w:r>
-      <w:proofErr w:type="gramEnd"/>
-      <w:r>
-        <w:rPr>
-          <w:rFonts w:ascii="Menlo Regular" w:hAnsi="Menlo Regular" w:cs="Menlo Regular"/>
-          <w:sz w:val="20"/>
-        </w:rPr>
-        <w:t>lambda ((s,d,h),((t,w),i)): Vectors.dense([t,w,i]))</w:t>
-      </w:r>
-    </w:p>
-    <w:p>
-      <w:pPr>
-        <w:rPr>
-          <w:rFonts w:ascii="Menlo Regular" w:hAnsi="Menlo Regular" w:cs="Menlo Regular"/>
-          <w:sz w:val="20"/>
-        </w:rPr>
-      </w:pPr>
-      <w:proofErr w:type="gramStart"/>
-      <w:r>
-        <w:rPr>
-          <w:rFonts w:ascii="Menlo Regular" w:hAnsi="Menlo Regular" w:cs="Menlo Regular"/>
-          <w:sz w:val="20"/>
-        </w:rPr>
-        <w:t>print(</w:t>
-      </w:r>
-      <w:proofErr w:type="gramEnd"/>
-      <w:r>
-        <w:rPr>
-          <w:rFonts w:ascii="Menlo Regular" w:hAnsi="Menlo Regular" w:cs="Menlo Regular"/>
-          <w:sz w:val="20"/>
-        </w:rPr>
-        <w:t>Statistics.corr(vecs))</w:t>
+        <w:t>vecs = joined.map(lambda ((s,d,h),((t,w),i)): Vectors.dense([t,w,i]))</w:t>
+      </w:r>
+    </w:p>
+    <w:p>
+      <w:pPr>
+        <w:rPr>
+          <w:rFonts w:ascii="Menlo Regular" w:hAnsi="Menlo Regular" w:cs="Menlo Regular"/>
+          <w:sz w:val="20"/>
+        </w:rPr>
+      </w:pPr>
+      <w:r>
+        <w:rPr>
+          <w:rFonts w:ascii="Menlo Regular" w:hAnsi="Menlo Regular" w:cs="Menlo Regular"/>
+          <w:sz w:val="20"/>
+        </w:rPr>
+        <w:t>print(Statistics.corr(vecs))</w:t>
       </w:r>
     </w:p>
     <w:p>

</xml_diff>